<commit_message>
edit unit 5 add indec image
</commit_message>
<xml_diff>
--- a/จัดหน้าให้แฟนเสร็จแล้ว/บทที่ 5.docx
+++ b/จัดหน้าให้แฟนเสร็จแล้ว/บทที่ 5.docx
@@ -749,7 +749,7 @@
       <w:hyperlink r:id="rId9" w:history="1">
         <w:r>
           <w:rPr>
-            <w:rStyle w:val="Hyperlink"/>
+            <w:rStyle w:val="a7"/>
             <w:rFonts w:ascii="TH Sarabun New" w:hAnsi="TH Sarabun New" w:cs="TH Sarabun New"/>
             <w:color w:val="000000" w:themeColor="text1"/>
             <w:sz w:val="32"/>
@@ -900,7 +900,7 @@
       <w:hyperlink r:id="rId10" w:history="1">
         <w:r>
           <w:rPr>
-            <w:rStyle w:val="Hyperlink"/>
+            <w:rStyle w:val="a7"/>
             <w:rFonts w:ascii="TH Sarabun New" w:hAnsi="TH Sarabun New" w:cs="TH Sarabun New"/>
             <w:color w:val="000000" w:themeColor="text1"/>
             <w:sz w:val="32"/>
@@ -1060,7 +1060,7 @@
       <w:hyperlink r:id="rId11" w:history="1">
         <w:r>
           <w:rPr>
-            <w:rStyle w:val="Hyperlink"/>
+            <w:rStyle w:val="a7"/>
             <w:rFonts w:ascii="TH Sarabun New" w:hAnsi="TH Sarabun New" w:cs="TH Sarabun New"/>
             <w:color w:val="000000" w:themeColor="text1"/>
             <w:sz w:val="32"/>
@@ -1158,7 +1158,7 @@
       <w:hyperlink r:id="rId12" w:history="1">
         <w:r>
           <w:rPr>
-            <w:rStyle w:val="Hyperlink"/>
+            <w:rStyle w:val="a7"/>
             <w:rFonts w:ascii="TH Sarabun New" w:hAnsi="TH Sarabun New" w:cs="TH Sarabun New"/>
             <w:color w:val="000000" w:themeColor="text1"/>
             <w:sz w:val="32"/>
@@ -1256,7 +1256,7 @@
       <w:hyperlink r:id="rId13" w:history="1">
         <w:r>
           <w:rPr>
-            <w:rStyle w:val="Hyperlink"/>
+            <w:rStyle w:val="a7"/>
             <w:rFonts w:ascii="TH Sarabun New" w:hAnsi="TH Sarabun New" w:cs="TH Sarabun New"/>
             <w:color w:val="000000" w:themeColor="text1"/>
             <w:sz w:val="32"/>
@@ -1329,7 +1329,7 @@
       <w:hyperlink r:id="rId14" w:history="1">
         <w:r>
           <w:rPr>
-            <w:rStyle w:val="Hyperlink"/>
+            <w:rStyle w:val="a7"/>
             <w:rFonts w:ascii="TH Sarabun New" w:hAnsi="TH Sarabun New" w:cs="TH Sarabun New"/>
             <w:color w:val="000000" w:themeColor="text1"/>
             <w:sz w:val="32"/>
@@ -1391,7 +1391,7 @@
       <w:hyperlink r:id="rId15" w:history="1">
         <w:r>
           <w:rPr>
-            <w:rStyle w:val="Hyperlink"/>
+            <w:rStyle w:val="a7"/>
             <w:rFonts w:ascii="TH Sarabun New" w:hAnsi="TH Sarabun New" w:cs="TH Sarabun New"/>
             <w:color w:val="000000" w:themeColor="text1"/>
             <w:sz w:val="32"/>
@@ -8013,21 +8013,21 @@
       <w:pPr>
         <w:spacing w:after="0" w:line="240" w:lineRule="auto"/>
         <w:rPr>
-          <w:rFonts w:ascii="TH Sarabun New" w:hAnsi="TH Sarabun New" w:cs="TH Sarabun New"/>
-          <w:b/>
-          <w:bCs/>
-          <w:sz w:val="32"/>
-          <w:szCs w:val="32"/>
-        </w:rPr>
-      </w:pPr>
-      <w:r>
-        <w:rPr>
-          <w:rFonts w:ascii="TH Sarabun New" w:hAnsi="TH Sarabun New" w:cs="TH Sarabun New" w:hint="cs"/>
-          <w:b/>
-          <w:bCs/>
-          <w:sz w:val="32"/>
-          <w:szCs w:val="32"/>
-          <w:cs/>
+          <w:rFonts w:ascii="TH Sarabun New" w:hAnsi="TH Sarabun New" w:cs="TH Sarabun New" w:hint="cs"/>
+          <w:b/>
+          <w:bCs/>
+          <w:sz w:val="32"/>
+          <w:szCs w:val="32"/>
+          <w:cs/>
+        </w:rPr>
+      </w:pPr>
+      <w:r>
+        <w:rPr>
+          <w:rFonts w:ascii="TH Sarabun New" w:hAnsi="TH Sarabun New" w:cs="TH Sarabun New"/>
+          <w:b/>
+          <w:bCs/>
+          <w:sz w:val="32"/>
+          <w:szCs w:val="32"/>
         </w:rPr>
         <w:lastRenderedPageBreak/>
         <w:t>7</w:t>
@@ -8052,69 +8052,22 @@
           <w:szCs w:val="32"/>
           <w:cs/>
         </w:rPr>
-        <w:t>การ</w:t>
-      </w:r>
-      <w:r>
-        <w:rPr>
-          <w:rFonts w:ascii="TH Sarabun New" w:hAnsi="TH Sarabun New" w:cs="TH Sarabun New"/>
-          <w:b/>
-          <w:bCs/>
-          <w:sz w:val="32"/>
-          <w:szCs w:val="32"/>
-        </w:rPr>
-        <w:t xml:space="preserve"> Import(</w:t>
-      </w:r>
-      <w:r>
-        <w:rPr>
-          <w:rFonts w:ascii="TH Sarabun New" w:hAnsi="TH Sarabun New" w:cs="TH Sarabun New" w:hint="cs"/>
-          <w:b/>
-          <w:bCs/>
-          <w:sz w:val="32"/>
-          <w:szCs w:val="32"/>
-          <w:cs/>
-        </w:rPr>
-        <w:t>นำเข้า</w:t>
-      </w:r>
-      <w:r>
-        <w:rPr>
-          <w:rFonts w:ascii="TH Sarabun New" w:hAnsi="TH Sarabun New" w:cs="TH Sarabun New"/>
-          <w:b/>
-          <w:bCs/>
-          <w:sz w:val="32"/>
-          <w:szCs w:val="32"/>
-        </w:rPr>
-        <w:t>)</w:t>
-      </w:r>
-      <w:r>
-        <w:rPr>
-          <w:rFonts w:ascii="TH Sarabun New" w:hAnsi="TH Sarabun New" w:cs="TH Sarabun New" w:hint="cs"/>
-          <w:b/>
-          <w:bCs/>
-          <w:sz w:val="32"/>
-          <w:szCs w:val="32"/>
-          <w:cs/>
-        </w:rPr>
-        <w:t xml:space="preserve"> ฐานข้อมูล</w:t>
-      </w:r>
-    </w:p>
-    <w:p>
-      <w:pPr>
-        <w:spacing w:after="0" w:line="240" w:lineRule="auto"/>
-        <w:rPr>
-          <w:rFonts w:ascii="TH Sarabun New" w:hAnsi="TH Sarabun New" w:cs="TH Sarabun New"/>
-          <w:b/>
-          <w:bCs/>
-          <w:sz w:val="32"/>
-          <w:szCs w:val="32"/>
-        </w:rPr>
-      </w:pPr>
-      <w:bookmarkStart w:id="0" w:name="_GoBack"/>
-      <w:bookmarkEnd w:id="0"/>
-    </w:p>
-    <w:p>
-      <w:pPr>
-        <w:spacing w:after="0" w:line="240" w:lineRule="auto"/>
-        <w:jc w:val="center"/>
+        <w:t>การแสดงผลเมื่อเกิดข้อผิดพลาด</w:t>
+      </w:r>
+    </w:p>
+    <w:p>
+      <w:pPr>
+        <w:spacing w:after="0" w:line="240" w:lineRule="auto"/>
+        <w:rPr>
+          <w:rFonts w:ascii="TH Sarabun New" w:hAnsi="TH Sarabun New" w:cs="TH Sarabun New"/>
+          <w:sz w:val="32"/>
+          <w:szCs w:val="32"/>
+        </w:rPr>
+      </w:pPr>
+    </w:p>
+    <w:p>
+      <w:pPr>
+        <w:spacing w:after="0" w:line="240" w:lineRule="auto"/>
         <w:rPr>
           <w:rFonts w:ascii="TH Sarabun New" w:hAnsi="TH Sarabun New" w:cs="TH Sarabun New"/>
           <w:b/>
@@ -8128,10 +8081,10 @@
           <w:noProof/>
         </w:rPr>
         <w:drawing>
-          <wp:inline distT="0" distB="0" distL="0" distR="0" wp14:anchorId="28B62F90" wp14:editId="2BA933D0">
-            <wp:extent cx="5486400" cy="2924175"/>
-            <wp:effectExtent l="19050" t="19050" r="19050" b="28575"/>
-            <wp:docPr id="29" name="Picture 29"/>
+          <wp:inline distT="0" distB="0" distL="0" distR="0" wp14:anchorId="24ED3856" wp14:editId="5AB955D2">
+            <wp:extent cx="5486400" cy="3233420"/>
+            <wp:effectExtent l="0" t="0" r="0" b="5080"/>
+            <wp:docPr id="17" name="รูปภาพ 17"/>
             <wp:cNvGraphicFramePr>
               <a:graphicFrameLocks xmlns:a="http://schemas.openxmlformats.org/drawingml/2006/main" noChangeAspect="1"/>
             </wp:cNvGraphicFramePr>
@@ -8151,16 +8104,11 @@
                   <pic:spPr>
                     <a:xfrm>
                       <a:off x="0" y="0"/>
-                      <a:ext cx="5486400" cy="2924175"/>
+                      <a:ext cx="5486400" cy="3233420"/>
                     </a:xfrm>
                     <a:prstGeom prst="rect">
                       <a:avLst/>
                     </a:prstGeom>
-                    <a:ln w="19050">
-                      <a:solidFill>
-                        <a:schemeClr val="tx1"/>
-                      </a:solidFill>
-                    </a:ln>
                   </pic:spPr>
                 </pic:pic>
               </a:graphicData>
@@ -8192,33 +8140,32 @@
       </w:r>
       <w:r>
         <w:rPr>
-          <w:rFonts w:ascii="TH Sarabun New" w:hAnsi="TH Sarabun New" w:cs="TH Sarabun New" w:hint="cs"/>
-          <w:b/>
-          <w:bCs/>
-          <w:sz w:val="32"/>
-          <w:szCs w:val="32"/>
-          <w:cs/>
+          <w:rFonts w:ascii="TH Sarabun New" w:hAnsi="TH Sarabun New" w:cs="TH Sarabun New"/>
+          <w:b/>
+          <w:bCs/>
+          <w:sz w:val="32"/>
+          <w:szCs w:val="32"/>
         </w:rPr>
         <w:t>7</w:t>
       </w:r>
       <w:r>
         <w:rPr>
-          <w:rFonts w:ascii="TH Sarabun New" w:hAnsi="TH Sarabun New" w:cs="TH Sarabun New" w:hint="cs"/>
-          <w:b/>
-          <w:bCs/>
-          <w:sz w:val="32"/>
-          <w:szCs w:val="32"/>
-          <w:cs/>
+          <w:rFonts w:ascii="TH Sarabun New" w:hAnsi="TH Sarabun New" w:cs="TH Sarabun New"/>
+          <w:b/>
+          <w:bCs/>
+          <w:sz w:val="32"/>
+          <w:szCs w:val="32"/>
         </w:rPr>
         <w:t xml:space="preserve"> </w:t>
       </w:r>
       <w:r>
         <w:rPr>
-          <w:rFonts w:ascii="TH Sarabun New" w:hAnsi="TH Sarabun New" w:cs="TH Sarabun New"/>
-          <w:b/>
-          <w:bCs/>
-          <w:sz w:val="32"/>
-          <w:szCs w:val="32"/>
+          <w:rFonts w:ascii="TH Sarabun New" w:hAnsi="TH Sarabun New" w:cs="TH Sarabun New" w:hint="cs"/>
+          <w:b/>
+          <w:bCs/>
+          <w:sz w:val="32"/>
+          <w:szCs w:val="32"/>
+          <w:cs/>
         </w:rPr>
         <w:t xml:space="preserve"> </w:t>
       </w:r>
@@ -8237,65 +8184,205 @@
           <w:szCs w:val="32"/>
           <w:cs/>
         </w:rPr>
-        <w:t>แสดงการนำเข้าฐานข้อมูล</w:t>
-      </w:r>
-    </w:p>
-    <w:p>
-      <w:pPr>
-        <w:spacing w:after="0" w:line="240" w:lineRule="auto"/>
-        <w:rPr>
-          <w:rFonts w:ascii="TH Sarabun New" w:hAnsi="TH Sarabun New" w:cs="TH Sarabun New"/>
-          <w:b/>
-          <w:bCs/>
-          <w:sz w:val="32"/>
-          <w:szCs w:val="32"/>
-        </w:rPr>
-      </w:pPr>
-    </w:p>
-    <w:p>
-      <w:pPr>
-        <w:spacing w:after="0" w:line="240" w:lineRule="auto"/>
-        <w:rPr>
-          <w:rFonts w:ascii="TH Sarabun New" w:hAnsi="TH Sarabun New" w:cs="TH Sarabun New"/>
-          <w:b/>
-          <w:bCs/>
-          <w:sz w:val="32"/>
-          <w:szCs w:val="32"/>
-          <w:cs/>
-        </w:rPr>
-      </w:pPr>
-      <w:r>
-        <w:rPr>
-          <w:rFonts w:ascii="TH Sarabun New" w:hAnsi="TH Sarabun New" w:cs="TH Sarabun New"/>
-          <w:b/>
-          <w:bCs/>
-          <w:sz w:val="32"/>
-          <w:szCs w:val="32"/>
-          <w:cs/>
-        </w:rPr>
-        <w:tab/>
-      </w:r>
-      <w:r>
-        <w:rPr>
-          <w:rFonts w:ascii="TH Sarabun New" w:hAnsi="TH Sarabun New" w:cs="TH Sarabun New"/>
-          <w:sz w:val="32"/>
-          <w:szCs w:val="32"/>
-          <w:cs/>
-        </w:rPr>
-        <w:t>จากรูปที่ ค.</w:t>
-      </w:r>
-      <w:r>
-        <w:rPr>
-          <w:rFonts w:ascii="TH Sarabun New" w:hAnsi="TH Sarabun New" w:cs="TH Sarabun New" w:hint="cs"/>
-          <w:sz w:val="32"/>
-          <w:szCs w:val="32"/>
-          <w:cs/>
-        </w:rPr>
-        <w:t>7</w:t>
-      </w:r>
-      <w:r>
-        <w:rPr>
-          <w:rFonts w:ascii="TH Sarabun New" w:hAnsi="TH Sarabun New" w:cs="TH Sarabun New"/>
+        <w:t>แสดงกา</w:t>
+      </w:r>
+      <w:r>
+        <w:rPr>
+          <w:rFonts w:ascii="TH Sarabun New" w:hAnsi="TH Sarabun New" w:cs="TH Sarabun New" w:hint="cs"/>
+          <w:sz w:val="32"/>
+          <w:szCs w:val="32"/>
+          <w:cs/>
+        </w:rPr>
+        <w:t>รเมื่อเกิดข้อผิดพลาด</w:t>
+      </w:r>
+    </w:p>
+    <w:p>
+      <w:pPr>
+        <w:spacing w:after="0" w:line="240" w:lineRule="auto"/>
+        <w:rPr>
+          <w:rFonts w:ascii="TH Sarabun New" w:hAnsi="TH Sarabun New" w:cs="TH Sarabun New"/>
+          <w:sz w:val="32"/>
+          <w:szCs w:val="32"/>
+        </w:rPr>
+      </w:pPr>
+      <w:r>
+        <w:rPr>
+          <w:rFonts w:ascii="TH Sarabun New" w:hAnsi="TH Sarabun New" w:cs="TH Sarabun New" w:hint="cs"/>
+          <w:sz w:val="32"/>
+          <w:szCs w:val="32"/>
+          <w:cs/>
+        </w:rPr>
+        <w:t>จากรูปที่ ค</w:t>
+      </w:r>
+      <w:r>
+        <w:rPr>
+          <w:rFonts w:ascii="TH Sarabun New" w:hAnsi="TH Sarabun New" w:cs="TH Sarabun New"/>
+          <w:sz w:val="32"/>
+          <w:szCs w:val="32"/>
+        </w:rPr>
+        <w:t xml:space="preserve">.7 </w:t>
+      </w:r>
+      <w:r>
+        <w:rPr>
+          <w:rFonts w:ascii="TH Sarabun New" w:hAnsi="TH Sarabun New" w:cs="TH Sarabun New" w:hint="cs"/>
+          <w:sz w:val="32"/>
+          <w:szCs w:val="32"/>
+          <w:cs/>
+        </w:rPr>
+        <w:t>เมื่อเกิดกรณีเมื่อมีการทำงานผิดพลาด การกรอกข้อมูลไม่ถูกต้องระบบจะทำการดึงข้อมูลส่วนนี้ไปทำงานแสดงแจ้งให้ผู้ใช้รับทราบ</w:t>
+      </w:r>
+    </w:p>
+    <w:p>
+      <w:pPr>
+        <w:spacing w:after="0" w:line="240" w:lineRule="auto"/>
+        <w:rPr>
+          <w:rFonts w:ascii="TH Sarabun New" w:hAnsi="TH Sarabun New" w:cs="TH Sarabun New"/>
+          <w:sz w:val="32"/>
+          <w:szCs w:val="32"/>
+        </w:rPr>
+      </w:pPr>
+    </w:p>
+    <w:p>
+      <w:pPr>
+        <w:spacing w:after="0" w:line="240" w:lineRule="auto"/>
+        <w:rPr>
+          <w:rFonts w:ascii="TH Sarabun New" w:hAnsi="TH Sarabun New" w:cs="TH Sarabun New" w:hint="cs"/>
+          <w:b/>
+          <w:bCs/>
+          <w:sz w:val="32"/>
+          <w:szCs w:val="32"/>
+        </w:rPr>
+      </w:pPr>
+      <w:r>
+        <w:rPr>
+          <w:rFonts w:ascii="TH Sarabun New" w:hAnsi="TH Sarabun New" w:cs="TH Sarabun New"/>
+          <w:sz w:val="32"/>
+          <w:szCs w:val="32"/>
+        </w:rPr>
+        <w:t xml:space="preserve">8. </w:t>
+      </w:r>
+      <w:r>
+        <w:rPr>
+          <w:rFonts w:ascii="TH Sarabun New" w:hAnsi="TH Sarabun New" w:cs="TH Sarabun New"/>
+          <w:b/>
+          <w:bCs/>
+          <w:sz w:val="32"/>
+          <w:szCs w:val="32"/>
+          <w:cs/>
+        </w:rPr>
+        <w:t>โค้ด</w:t>
+      </w:r>
+      <w:r>
+        <w:rPr>
+          <w:rFonts w:ascii="TH Sarabun New" w:hAnsi="TH Sarabun New" w:cs="TH Sarabun New" w:hint="cs"/>
+          <w:b/>
+          <w:bCs/>
+          <w:sz w:val="32"/>
+          <w:szCs w:val="32"/>
+          <w:cs/>
+        </w:rPr>
+        <w:t>การแสดงผลเมื่อ</w:t>
+      </w:r>
+      <w:r>
+        <w:rPr>
+          <w:rFonts w:ascii="TH Sarabun New" w:hAnsi="TH Sarabun New" w:cs="TH Sarabun New" w:hint="cs"/>
+          <w:b/>
+          <w:bCs/>
+          <w:sz w:val="32"/>
+          <w:szCs w:val="32"/>
+          <w:cs/>
+        </w:rPr>
+        <w:t>ทำรายการสำเร็จ</w:t>
+      </w:r>
+    </w:p>
+    <w:p>
+      <w:pPr>
+        <w:spacing w:after="0" w:line="240" w:lineRule="auto"/>
+        <w:rPr>
+          <w:rFonts w:ascii="TH Sarabun New" w:hAnsi="TH Sarabun New" w:cs="TH Sarabun New" w:hint="cs"/>
+          <w:sz w:val="32"/>
+          <w:szCs w:val="32"/>
+          <w:cs/>
+        </w:rPr>
+      </w:pPr>
+      <w:r>
+        <w:rPr>
+          <w:noProof/>
+        </w:rPr>
+        <w:lastRenderedPageBreak/>
+        <w:drawing>
+          <wp:inline distT="0" distB="0" distL="0" distR="0" wp14:anchorId="4807CA40" wp14:editId="7E6B3D68">
+            <wp:extent cx="5486400" cy="3233420"/>
+            <wp:effectExtent l="0" t="0" r="0" b="5080"/>
+            <wp:docPr id="20" name="รูปภาพ 20"/>
+            <wp:cNvGraphicFramePr>
+              <a:graphicFrameLocks xmlns:a="http://schemas.openxmlformats.org/drawingml/2006/main" noChangeAspect="1"/>
+            </wp:cNvGraphicFramePr>
+            <a:graphic xmlns:a="http://schemas.openxmlformats.org/drawingml/2006/main">
+              <a:graphicData uri="http://schemas.openxmlformats.org/drawingml/2006/picture">
+                <pic:pic xmlns:pic="http://schemas.openxmlformats.org/drawingml/2006/picture">
+                  <pic:nvPicPr>
+                    <pic:cNvPr id="1" name=""/>
+                    <pic:cNvPicPr/>
+                  </pic:nvPicPr>
+                  <pic:blipFill>
+                    <a:blip r:embed="rId43"/>
+                    <a:stretch>
+                      <a:fillRect/>
+                    </a:stretch>
+                  </pic:blipFill>
+                  <pic:spPr>
+                    <a:xfrm>
+                      <a:off x="0" y="0"/>
+                      <a:ext cx="5486400" cy="3233420"/>
+                    </a:xfrm>
+                    <a:prstGeom prst="rect">
+                      <a:avLst/>
+                    </a:prstGeom>
+                  </pic:spPr>
+                </pic:pic>
+              </a:graphicData>
+            </a:graphic>
+          </wp:inline>
+        </w:drawing>
+      </w:r>
+    </w:p>
+    <w:p>
+      <w:pPr>
+        <w:spacing w:after="0" w:line="240" w:lineRule="auto"/>
+        <w:jc w:val="center"/>
+        <w:rPr>
+          <w:rFonts w:ascii="TH Sarabun New" w:hAnsi="TH Sarabun New" w:cs="TH Sarabun New"/>
+          <w:sz w:val="32"/>
+          <w:szCs w:val="32"/>
+        </w:rPr>
+      </w:pPr>
+      <w:r>
+        <w:rPr>
+          <w:rFonts w:ascii="TH Sarabun New" w:hAnsi="TH Sarabun New" w:cs="TH Sarabun New"/>
+          <w:b/>
+          <w:bCs/>
+          <w:sz w:val="32"/>
+          <w:szCs w:val="32"/>
+          <w:cs/>
+        </w:rPr>
+        <w:t>รูปที่ ค.</w:t>
+      </w:r>
+      <w:r>
+        <w:rPr>
+          <w:rFonts w:ascii="TH Sarabun New" w:hAnsi="TH Sarabun New" w:cs="TH Sarabun New"/>
+          <w:b/>
+          <w:bCs/>
+          <w:sz w:val="32"/>
+          <w:szCs w:val="32"/>
+        </w:rPr>
+        <w:t>8</w:t>
+      </w:r>
+      <w:r>
+        <w:rPr>
+          <w:rFonts w:ascii="TH Sarabun New" w:hAnsi="TH Sarabun New" w:cs="TH Sarabun New"/>
+          <w:b/>
+          <w:bCs/>
           <w:sz w:val="32"/>
           <w:szCs w:val="32"/>
         </w:rPr>
@@ -8303,30 +8390,2252 @@
       </w:r>
       <w:r>
         <w:rPr>
-          <w:rFonts w:ascii="TH Sarabun New" w:hAnsi="TH Sarabun New" w:cs="TH Sarabun New"/>
-          <w:sz w:val="32"/>
-          <w:szCs w:val="32"/>
-          <w:cs/>
-        </w:rPr>
-        <w:t>แสดงโค้ดการ</w:t>
-      </w:r>
-      <w:r>
-        <w:rPr>
-          <w:rFonts w:ascii="TH Sarabun New" w:hAnsi="TH Sarabun New" w:cs="TH Sarabun New" w:hint="cs"/>
-          <w:sz w:val="32"/>
-          <w:szCs w:val="32"/>
-          <w:cs/>
-        </w:rPr>
-        <w:t>นำเข้าของฐานข้อมูล</w:t>
-      </w:r>
-      <w:r>
-        <w:rPr>
-          <w:rFonts w:ascii="TH Sarabun New" w:hAnsi="TH Sarabun New" w:cs="TH Sarabun New" w:hint="cs"/>
-          <w:sz w:val="32"/>
-          <w:szCs w:val="32"/>
-          <w:cs/>
-        </w:rPr>
-        <w:t xml:space="preserve"> กำหนดไฟล์โครงสร้างของฐานข้อมูลเพื่อนำเข้ายังฐานข้อมูล</w:t>
+          <w:rFonts w:ascii="TH Sarabun New" w:hAnsi="TH Sarabun New" w:cs="TH Sarabun New" w:hint="cs"/>
+          <w:b/>
+          <w:bCs/>
+          <w:sz w:val="32"/>
+          <w:szCs w:val="32"/>
+          <w:cs/>
+        </w:rPr>
+        <w:t xml:space="preserve"> </w:t>
+      </w:r>
+      <w:r>
+        <w:rPr>
+          <w:rFonts w:ascii="TH Sarabun New" w:hAnsi="TH Sarabun New" w:cs="TH Sarabun New"/>
+          <w:sz w:val="32"/>
+          <w:szCs w:val="32"/>
+        </w:rPr>
+        <w:t xml:space="preserve">Source code </w:t>
+      </w:r>
+      <w:r>
+        <w:rPr>
+          <w:rFonts w:ascii="TH Sarabun New" w:hAnsi="TH Sarabun New" w:cs="TH Sarabun New" w:hint="cs"/>
+          <w:sz w:val="32"/>
+          <w:szCs w:val="32"/>
+          <w:cs/>
+        </w:rPr>
+        <w:t>แสดงการเมื่อ</w:t>
+      </w:r>
+      <w:r>
+        <w:rPr>
+          <w:rFonts w:ascii="TH Sarabun New" w:hAnsi="TH Sarabun New" w:cs="TH Sarabun New" w:hint="cs"/>
+          <w:sz w:val="32"/>
+          <w:szCs w:val="32"/>
+          <w:cs/>
+        </w:rPr>
+        <w:t>ทำรายการสำเร็จ</w:t>
+      </w:r>
+    </w:p>
+    <w:p>
+      <w:pPr>
+        <w:spacing w:after="0" w:line="240" w:lineRule="auto"/>
+        <w:jc w:val="center"/>
+        <w:rPr>
+          <w:rFonts w:ascii="TH Sarabun New" w:hAnsi="TH Sarabun New" w:cs="TH Sarabun New" w:hint="cs"/>
+          <w:sz w:val="32"/>
+          <w:szCs w:val="32"/>
+          <w:cs/>
+        </w:rPr>
+      </w:pPr>
+    </w:p>
+    <w:p>
+      <w:pPr>
+        <w:spacing w:after="0" w:line="240" w:lineRule="auto"/>
+        <w:rPr>
+          <w:rFonts w:ascii="TH Sarabun New" w:hAnsi="TH Sarabun New" w:cs="TH Sarabun New" w:hint="cs"/>
+          <w:b/>
+          <w:bCs/>
+          <w:sz w:val="32"/>
+          <w:szCs w:val="32"/>
+        </w:rPr>
+      </w:pPr>
+      <w:r>
+        <w:rPr>
+          <w:rFonts w:ascii="TH Sarabun New" w:hAnsi="TH Sarabun New" w:cs="TH Sarabun New"/>
+          <w:sz w:val="32"/>
+          <w:szCs w:val="32"/>
+        </w:rPr>
+        <w:t>9</w:t>
+      </w:r>
+      <w:r>
+        <w:rPr>
+          <w:rFonts w:ascii="TH Sarabun New" w:hAnsi="TH Sarabun New" w:cs="TH Sarabun New"/>
+          <w:sz w:val="32"/>
+          <w:szCs w:val="32"/>
+        </w:rPr>
+        <w:t xml:space="preserve">. </w:t>
+      </w:r>
+      <w:r>
+        <w:rPr>
+          <w:rFonts w:ascii="TH Sarabun New" w:hAnsi="TH Sarabun New" w:cs="TH Sarabun New"/>
+          <w:b/>
+          <w:bCs/>
+          <w:sz w:val="32"/>
+          <w:szCs w:val="32"/>
+          <w:cs/>
+        </w:rPr>
+        <w:t>โค้ด</w:t>
+      </w:r>
+      <w:r>
+        <w:rPr>
+          <w:rFonts w:ascii="TH Sarabun New" w:hAnsi="TH Sarabun New" w:cs="TH Sarabun New" w:hint="cs"/>
+          <w:b/>
+          <w:bCs/>
+          <w:sz w:val="32"/>
+          <w:szCs w:val="32"/>
+          <w:cs/>
+        </w:rPr>
+        <w:t>การ</w:t>
+      </w:r>
+      <w:r>
+        <w:rPr>
+          <w:rFonts w:ascii="TH Sarabun New" w:hAnsi="TH Sarabun New" w:cs="TH Sarabun New" w:hint="cs"/>
+          <w:b/>
+          <w:bCs/>
+          <w:sz w:val="32"/>
+          <w:szCs w:val="32"/>
+          <w:cs/>
+        </w:rPr>
+        <w:t>ทำงาน</w:t>
+      </w:r>
+      <w:r>
+        <w:rPr>
+          <w:rFonts w:ascii="TH Sarabun New" w:hAnsi="TH Sarabun New" w:cs="TH Sarabun New" w:hint="cs"/>
+          <w:b/>
+          <w:bCs/>
+          <w:sz w:val="32"/>
+          <w:szCs w:val="32"/>
+          <w:cs/>
+        </w:rPr>
+        <w:t xml:space="preserve">จัดการการใช้ </w:t>
+      </w:r>
+      <w:r>
+        <w:rPr>
+          <w:rFonts w:ascii="TH Sarabun New" w:hAnsi="TH Sarabun New" w:cs="TH Sarabun New"/>
+          <w:b/>
+          <w:bCs/>
+          <w:sz w:val="32"/>
+          <w:szCs w:val="32"/>
+        </w:rPr>
+        <w:t>FTP</w:t>
+      </w:r>
+      <w:r>
+        <w:rPr>
+          <w:noProof/>
+        </w:rPr>
+        <w:drawing>
+          <wp:inline distT="0" distB="0" distL="0" distR="0" wp14:anchorId="5E2E5F9C" wp14:editId="002B6FAE">
+            <wp:extent cx="5486400" cy="3233420"/>
+            <wp:effectExtent l="0" t="0" r="0" b="5080"/>
+            <wp:docPr id="30" name="รูปภาพ 30"/>
+            <wp:cNvGraphicFramePr>
+              <a:graphicFrameLocks xmlns:a="http://schemas.openxmlformats.org/drawingml/2006/main" noChangeAspect="1"/>
+            </wp:cNvGraphicFramePr>
+            <a:graphic xmlns:a="http://schemas.openxmlformats.org/drawingml/2006/main">
+              <a:graphicData uri="http://schemas.openxmlformats.org/drawingml/2006/picture">
+                <pic:pic xmlns:pic="http://schemas.openxmlformats.org/drawingml/2006/picture">
+                  <pic:nvPicPr>
+                    <pic:cNvPr id="1" name=""/>
+                    <pic:cNvPicPr/>
+                  </pic:nvPicPr>
+                  <pic:blipFill>
+                    <a:blip r:embed="rId44"/>
+                    <a:stretch>
+                      <a:fillRect/>
+                    </a:stretch>
+                  </pic:blipFill>
+                  <pic:spPr>
+                    <a:xfrm>
+                      <a:off x="0" y="0"/>
+                      <a:ext cx="5486400" cy="3233420"/>
+                    </a:xfrm>
+                    <a:prstGeom prst="rect">
+                      <a:avLst/>
+                    </a:prstGeom>
+                  </pic:spPr>
+                </pic:pic>
+              </a:graphicData>
+            </a:graphic>
+          </wp:inline>
+        </w:drawing>
+      </w:r>
+    </w:p>
+    <w:p>
+      <w:pPr>
+        <w:spacing w:after="0" w:line="240" w:lineRule="auto"/>
+        <w:jc w:val="center"/>
+        <w:rPr>
+          <w:rFonts w:ascii="TH Sarabun New" w:hAnsi="TH Sarabun New" w:cs="TH Sarabun New"/>
+          <w:sz w:val="32"/>
+          <w:szCs w:val="32"/>
+        </w:rPr>
+      </w:pPr>
+      <w:r>
+        <w:rPr>
+          <w:rFonts w:ascii="TH Sarabun New" w:hAnsi="TH Sarabun New" w:cs="TH Sarabun New"/>
+          <w:b/>
+          <w:bCs/>
+          <w:sz w:val="32"/>
+          <w:szCs w:val="32"/>
+          <w:cs/>
+        </w:rPr>
+        <w:t>รูปที่ ค.</w:t>
+      </w:r>
+      <w:r>
+        <w:rPr>
+          <w:rFonts w:ascii="TH Sarabun New" w:hAnsi="TH Sarabun New" w:cs="TH Sarabun New"/>
+          <w:b/>
+          <w:bCs/>
+          <w:sz w:val="32"/>
+          <w:szCs w:val="32"/>
+        </w:rPr>
+        <w:t>9</w:t>
+      </w:r>
+      <w:r>
+        <w:rPr>
+          <w:rFonts w:ascii="TH Sarabun New" w:hAnsi="TH Sarabun New" w:cs="TH Sarabun New"/>
+          <w:b/>
+          <w:bCs/>
+          <w:sz w:val="32"/>
+          <w:szCs w:val="32"/>
+        </w:rPr>
+        <w:t xml:space="preserve"> </w:t>
+      </w:r>
+      <w:r>
+        <w:rPr>
+          <w:rFonts w:ascii="TH Sarabun New" w:hAnsi="TH Sarabun New" w:cs="TH Sarabun New" w:hint="cs"/>
+          <w:b/>
+          <w:bCs/>
+          <w:sz w:val="32"/>
+          <w:szCs w:val="32"/>
+          <w:cs/>
+        </w:rPr>
+        <w:t xml:space="preserve"> </w:t>
+      </w:r>
+      <w:r>
+        <w:rPr>
+          <w:rFonts w:ascii="TH Sarabun New" w:hAnsi="TH Sarabun New" w:cs="TH Sarabun New"/>
+          <w:sz w:val="32"/>
+          <w:szCs w:val="32"/>
+        </w:rPr>
+        <w:t xml:space="preserve">Source code </w:t>
+      </w:r>
+      <w:r>
+        <w:rPr>
+          <w:rFonts w:ascii="TH Sarabun New" w:hAnsi="TH Sarabun New" w:cs="TH Sarabun New" w:hint="cs"/>
+          <w:sz w:val="32"/>
+          <w:szCs w:val="32"/>
+          <w:cs/>
+        </w:rPr>
+        <w:t>จัดการ</w:t>
+      </w:r>
+      <w:r>
+        <w:rPr>
+          <w:rFonts w:ascii="TH Sarabun New" w:hAnsi="TH Sarabun New" w:cs="TH Sarabun New"/>
+          <w:sz w:val="32"/>
+          <w:szCs w:val="32"/>
+        </w:rPr>
+        <w:t xml:space="preserve"> FTP</w:t>
+      </w:r>
+    </w:p>
+    <w:p>
+      <w:pPr>
+        <w:spacing w:after="0" w:line="240" w:lineRule="auto"/>
+        <w:rPr>
+          <w:rFonts w:ascii="TH Sarabun New" w:hAnsi="TH Sarabun New" w:cs="TH Sarabun New"/>
+          <w:sz w:val="32"/>
+          <w:szCs w:val="32"/>
+        </w:rPr>
+      </w:pPr>
+      <w:r>
+        <w:rPr>
+          <w:rFonts w:ascii="TH Sarabun New" w:hAnsi="TH Sarabun New" w:cs="TH Sarabun New" w:hint="cs"/>
+          <w:sz w:val="32"/>
+          <w:szCs w:val="32"/>
+          <w:cs/>
+        </w:rPr>
+        <w:t>จาก</w:t>
+      </w:r>
+      <w:r>
+        <w:rPr>
+          <w:rFonts w:ascii="TH Sarabun New" w:hAnsi="TH Sarabun New" w:cs="TH Sarabun New"/>
+          <w:sz w:val="32"/>
+          <w:szCs w:val="32"/>
+          <w:cs/>
+        </w:rPr>
+        <w:t>รูปที่ ค.</w:t>
+      </w:r>
+      <w:r>
+        <w:rPr>
+          <w:rFonts w:ascii="TH Sarabun New" w:hAnsi="TH Sarabun New" w:cs="TH Sarabun New"/>
+          <w:sz w:val="32"/>
+          <w:szCs w:val="32"/>
+        </w:rPr>
+        <w:t>9</w:t>
+      </w:r>
+      <w:r>
+        <w:rPr>
+          <w:rFonts w:ascii="TH Sarabun New" w:hAnsi="TH Sarabun New" w:cs="TH Sarabun New"/>
+          <w:sz w:val="32"/>
+          <w:szCs w:val="32"/>
+        </w:rPr>
+        <w:t xml:space="preserve"> </w:t>
+      </w:r>
+      <w:r>
+        <w:rPr>
+          <w:rFonts w:ascii="TH Sarabun New" w:hAnsi="TH Sarabun New" w:cs="TH Sarabun New" w:hint="cs"/>
+          <w:sz w:val="32"/>
+          <w:szCs w:val="32"/>
+          <w:cs/>
+        </w:rPr>
+        <w:t xml:space="preserve">เมื่อต้องการใช้งานติดต่อไปยัง </w:t>
+      </w:r>
+      <w:r>
+        <w:rPr>
+          <w:rFonts w:ascii="TH Sarabun New" w:hAnsi="TH Sarabun New" w:cs="TH Sarabun New"/>
+          <w:sz w:val="32"/>
+          <w:szCs w:val="32"/>
+        </w:rPr>
+        <w:t xml:space="preserve">server FTP </w:t>
+      </w:r>
+      <w:r>
+        <w:rPr>
+          <w:rFonts w:ascii="TH Sarabun New" w:hAnsi="TH Sarabun New" w:cs="TH Sarabun New" w:hint="cs"/>
+          <w:sz w:val="32"/>
+          <w:szCs w:val="32"/>
+          <w:cs/>
+        </w:rPr>
+        <w:t>เพื่อความง่ายและความสะดวกละการเกิดข้อผิดการในการเรียกใช้งาน</w:t>
+      </w:r>
+    </w:p>
+    <w:p>
+      <w:pPr>
+        <w:spacing w:after="0" w:line="240" w:lineRule="auto"/>
+        <w:rPr>
+          <w:rFonts w:ascii="TH Sarabun New" w:hAnsi="TH Sarabun New" w:cs="TH Sarabun New"/>
+          <w:sz w:val="32"/>
+          <w:szCs w:val="32"/>
+        </w:rPr>
+      </w:pPr>
+      <w:r>
+        <w:rPr>
+          <w:rFonts w:ascii="TH Sarabun New" w:hAnsi="TH Sarabun New" w:cs="TH Sarabun New"/>
+          <w:sz w:val="32"/>
+          <w:szCs w:val="32"/>
+        </w:rPr>
+        <w:lastRenderedPageBreak/>
+        <w:t xml:space="preserve">9. </w:t>
+      </w:r>
+      <w:r>
+        <w:rPr>
+          <w:rFonts w:ascii="TH Sarabun New" w:hAnsi="TH Sarabun New" w:cs="TH Sarabun New"/>
+          <w:b/>
+          <w:bCs/>
+          <w:sz w:val="32"/>
+          <w:szCs w:val="32"/>
+          <w:cs/>
+        </w:rPr>
+        <w:t>โค้ด</w:t>
+      </w:r>
+      <w:r>
+        <w:rPr>
+          <w:rFonts w:ascii="TH Sarabun New" w:hAnsi="TH Sarabun New" w:cs="TH Sarabun New" w:hint="cs"/>
+          <w:b/>
+          <w:bCs/>
+          <w:sz w:val="32"/>
+          <w:szCs w:val="32"/>
+          <w:cs/>
+        </w:rPr>
+        <w:t>การทำงาน</w:t>
+      </w:r>
+      <w:r>
+        <w:rPr>
+          <w:rFonts w:ascii="TH Sarabun New" w:hAnsi="TH Sarabun New" w:cs="TH Sarabun New" w:hint="cs"/>
+          <w:b/>
+          <w:bCs/>
+          <w:sz w:val="32"/>
+          <w:szCs w:val="32"/>
+          <w:cs/>
+        </w:rPr>
+        <w:t>สำรองข้อมูลอัตโนมัติ</w:t>
+      </w:r>
+      <w:r>
+        <w:rPr>
+          <w:rFonts w:ascii="TH Sarabun New" w:hAnsi="TH Sarabun New" w:cs="TH Sarabun New"/>
+          <w:sz w:val="32"/>
+          <w:szCs w:val="32"/>
+        </w:rPr>
+        <w:t xml:space="preserve"> (1/2)</w:t>
+      </w:r>
+    </w:p>
+    <w:p>
+      <w:pPr>
+        <w:spacing w:after="0" w:line="240" w:lineRule="auto"/>
+        <w:jc w:val="center"/>
+        <w:rPr>
+          <w:rFonts w:ascii="TH Sarabun New" w:hAnsi="TH Sarabun New" w:cs="TH Sarabun New"/>
+          <w:b/>
+          <w:bCs/>
+          <w:sz w:val="32"/>
+          <w:szCs w:val="32"/>
+        </w:rPr>
+      </w:pPr>
+      <w:r>
+        <w:rPr>
+          <w:noProof/>
+        </w:rPr>
+        <w:drawing>
+          <wp:inline distT="0" distB="0" distL="0" distR="0" wp14:anchorId="4B443390" wp14:editId="253F7D5D">
+            <wp:extent cx="5486400" cy="3233420"/>
+            <wp:effectExtent l="0" t="0" r="0" b="5080"/>
+            <wp:docPr id="31" name="รูปภาพ 31"/>
+            <wp:cNvGraphicFramePr>
+              <a:graphicFrameLocks xmlns:a="http://schemas.openxmlformats.org/drawingml/2006/main" noChangeAspect="1"/>
+            </wp:cNvGraphicFramePr>
+            <a:graphic xmlns:a="http://schemas.openxmlformats.org/drawingml/2006/main">
+              <a:graphicData uri="http://schemas.openxmlformats.org/drawingml/2006/picture">
+                <pic:pic xmlns:pic="http://schemas.openxmlformats.org/drawingml/2006/picture">
+                  <pic:nvPicPr>
+                    <pic:cNvPr id="1" name=""/>
+                    <pic:cNvPicPr/>
+                  </pic:nvPicPr>
+                  <pic:blipFill>
+                    <a:blip r:embed="rId45"/>
+                    <a:stretch>
+                      <a:fillRect/>
+                    </a:stretch>
+                  </pic:blipFill>
+                  <pic:spPr>
+                    <a:xfrm>
+                      <a:off x="0" y="0"/>
+                      <a:ext cx="5486400" cy="3233420"/>
+                    </a:xfrm>
+                    <a:prstGeom prst="rect">
+                      <a:avLst/>
+                    </a:prstGeom>
+                  </pic:spPr>
+                </pic:pic>
+              </a:graphicData>
+            </a:graphic>
+          </wp:inline>
+        </w:drawing>
+      </w:r>
+    </w:p>
+    <w:p>
+      <w:pPr>
+        <w:spacing w:after="0" w:line="240" w:lineRule="auto"/>
+        <w:jc w:val="center"/>
+        <w:rPr>
+          <w:rFonts w:ascii="TH Sarabun New" w:hAnsi="TH Sarabun New" w:cs="TH Sarabun New"/>
+          <w:sz w:val="32"/>
+          <w:szCs w:val="32"/>
+        </w:rPr>
+      </w:pPr>
+      <w:r>
+        <w:rPr>
+          <w:rFonts w:ascii="TH Sarabun New" w:hAnsi="TH Sarabun New" w:cs="TH Sarabun New"/>
+          <w:b/>
+          <w:bCs/>
+          <w:sz w:val="32"/>
+          <w:szCs w:val="32"/>
+          <w:cs/>
+        </w:rPr>
+        <w:t>รูปที่ ค.</w:t>
+      </w:r>
+      <w:r>
+        <w:rPr>
+          <w:rFonts w:ascii="TH Sarabun New" w:hAnsi="TH Sarabun New" w:cs="TH Sarabun New"/>
+          <w:b/>
+          <w:bCs/>
+          <w:sz w:val="32"/>
+          <w:szCs w:val="32"/>
+        </w:rPr>
+        <w:t>10</w:t>
+      </w:r>
+      <w:r>
+        <w:rPr>
+          <w:rFonts w:ascii="TH Sarabun New" w:hAnsi="TH Sarabun New" w:cs="TH Sarabun New"/>
+          <w:b/>
+          <w:bCs/>
+          <w:sz w:val="32"/>
+          <w:szCs w:val="32"/>
+        </w:rPr>
+        <w:t xml:space="preserve"> </w:t>
+      </w:r>
+      <w:r>
+        <w:rPr>
+          <w:rFonts w:ascii="TH Sarabun New" w:hAnsi="TH Sarabun New" w:cs="TH Sarabun New" w:hint="cs"/>
+          <w:b/>
+          <w:bCs/>
+          <w:sz w:val="32"/>
+          <w:szCs w:val="32"/>
+          <w:cs/>
+        </w:rPr>
+        <w:t xml:space="preserve"> </w:t>
+      </w:r>
+      <w:r>
+        <w:rPr>
+          <w:rFonts w:ascii="TH Sarabun New" w:hAnsi="TH Sarabun New" w:cs="TH Sarabun New"/>
+          <w:sz w:val="32"/>
+          <w:szCs w:val="32"/>
+        </w:rPr>
+        <w:t xml:space="preserve">Source code </w:t>
+      </w:r>
+      <w:r>
+        <w:rPr>
+          <w:rFonts w:ascii="TH Sarabun New" w:hAnsi="TH Sarabun New" w:cs="TH Sarabun New" w:hint="cs"/>
+          <w:b/>
+          <w:bCs/>
+          <w:sz w:val="32"/>
+          <w:szCs w:val="32"/>
+          <w:cs/>
+        </w:rPr>
+        <w:t>สำรองข้อมูลอัตโนมัติ</w:t>
+      </w:r>
+      <w:r>
+        <w:rPr>
+          <w:rFonts w:ascii="TH Sarabun New" w:hAnsi="TH Sarabun New" w:cs="TH Sarabun New"/>
+          <w:sz w:val="32"/>
+          <w:szCs w:val="32"/>
+        </w:rPr>
+        <w:t>(1</w:t>
+      </w:r>
+      <w:r>
+        <w:rPr>
+          <w:rFonts w:ascii="TH Sarabun New" w:hAnsi="TH Sarabun New" w:cs="TH Sarabun New"/>
+          <w:sz w:val="32"/>
+          <w:szCs w:val="32"/>
+        </w:rPr>
+        <w:t>/</w:t>
+      </w:r>
+      <w:r>
+        <w:rPr>
+          <w:rFonts w:ascii="TH Sarabun New" w:hAnsi="TH Sarabun New" w:cs="TH Sarabun New"/>
+          <w:sz w:val="32"/>
+          <w:szCs w:val="32"/>
+        </w:rPr>
+        <w:t>2</w:t>
+      </w:r>
+      <w:r>
+        <w:rPr>
+          <w:rFonts w:ascii="TH Sarabun New" w:hAnsi="TH Sarabun New" w:cs="TH Sarabun New"/>
+          <w:sz w:val="32"/>
+          <w:szCs w:val="32"/>
+        </w:rPr>
+        <w:t>)</w:t>
+      </w:r>
+    </w:p>
+    <w:p>
+      <w:pPr>
+        <w:spacing w:after="0" w:line="240" w:lineRule="auto"/>
+        <w:rPr>
+          <w:rFonts w:ascii="TH Sarabun New" w:hAnsi="TH Sarabun New" w:cs="TH Sarabun New" w:hint="cs"/>
+          <w:sz w:val="32"/>
+          <w:szCs w:val="32"/>
+          <w:cs/>
+        </w:rPr>
+      </w:pPr>
+      <w:r>
+        <w:rPr>
+          <w:rFonts w:ascii="TH Sarabun New" w:hAnsi="TH Sarabun New" w:cs="TH Sarabun New" w:hint="cs"/>
+          <w:sz w:val="32"/>
+          <w:szCs w:val="32"/>
+          <w:cs/>
+        </w:rPr>
+        <w:t>จากรูปที่ ค</w:t>
+      </w:r>
+      <w:r>
+        <w:rPr>
+          <w:rFonts w:ascii="TH Sarabun New" w:hAnsi="TH Sarabun New" w:cs="TH Sarabun New"/>
+          <w:sz w:val="32"/>
+          <w:szCs w:val="32"/>
+        </w:rPr>
+        <w:t xml:space="preserve">.10 </w:t>
+      </w:r>
+      <w:r>
+        <w:rPr>
+          <w:rFonts w:ascii="TH Sarabun New" w:hAnsi="TH Sarabun New" w:cs="TH Sarabun New" w:hint="cs"/>
+          <w:sz w:val="32"/>
+          <w:szCs w:val="32"/>
+          <w:cs/>
+        </w:rPr>
+        <w:t xml:space="preserve">เป็นการดึงข้อมูลจากฐานข้อมูลจาก </w:t>
+      </w:r>
+      <w:r>
+        <w:rPr>
+          <w:rFonts w:ascii="TH Sarabun New" w:hAnsi="TH Sarabun New" w:cs="TH Sarabun New"/>
+          <w:sz w:val="32"/>
+          <w:szCs w:val="32"/>
+        </w:rPr>
+        <w:t xml:space="preserve">Table setting </w:t>
+      </w:r>
+      <w:r>
+        <w:rPr>
+          <w:rFonts w:ascii="TH Sarabun New" w:hAnsi="TH Sarabun New" w:cs="TH Sarabun New" w:hint="cs"/>
+          <w:sz w:val="32"/>
+          <w:szCs w:val="32"/>
+          <w:cs/>
+        </w:rPr>
+        <w:t>เพื่อดึงข้อมูลที่ผู้ใช้ได้ทำการกรอกข้อมูลมาตรวจสอบ</w:t>
+      </w:r>
+    </w:p>
+    <w:p>
+      <w:pPr>
+        <w:spacing w:after="0" w:line="240" w:lineRule="auto"/>
+        <w:rPr>
+          <w:rFonts w:ascii="TH Sarabun New" w:hAnsi="TH Sarabun New" w:cs="TH Sarabun New"/>
+          <w:sz w:val="32"/>
+          <w:szCs w:val="32"/>
+        </w:rPr>
+      </w:pPr>
+      <w:r>
+        <w:rPr>
+          <w:rFonts w:ascii="TH Sarabun New" w:hAnsi="TH Sarabun New" w:cs="TH Sarabun New"/>
+          <w:sz w:val="32"/>
+          <w:szCs w:val="32"/>
+        </w:rPr>
+        <w:t xml:space="preserve">9. </w:t>
+      </w:r>
+      <w:r>
+        <w:rPr>
+          <w:rFonts w:ascii="TH Sarabun New" w:hAnsi="TH Sarabun New" w:cs="TH Sarabun New"/>
+          <w:b/>
+          <w:bCs/>
+          <w:sz w:val="32"/>
+          <w:szCs w:val="32"/>
+          <w:cs/>
+        </w:rPr>
+        <w:t>โค้ด</w:t>
+      </w:r>
+      <w:r>
+        <w:rPr>
+          <w:rFonts w:ascii="TH Sarabun New" w:hAnsi="TH Sarabun New" w:cs="TH Sarabun New" w:hint="cs"/>
+          <w:b/>
+          <w:bCs/>
+          <w:sz w:val="32"/>
+          <w:szCs w:val="32"/>
+          <w:cs/>
+        </w:rPr>
+        <w:t>การทำงานสำรองข้อมูลอัตโนมัติ</w:t>
+      </w:r>
+      <w:r>
+        <w:rPr>
+          <w:rFonts w:ascii="TH Sarabun New" w:hAnsi="TH Sarabun New" w:cs="TH Sarabun New" w:hint="cs"/>
+          <w:b/>
+          <w:bCs/>
+          <w:sz w:val="32"/>
+          <w:szCs w:val="32"/>
+          <w:cs/>
+        </w:rPr>
+        <w:t xml:space="preserve"> </w:t>
+      </w:r>
+      <w:r>
+        <w:rPr>
+          <w:rFonts w:ascii="TH Sarabun New" w:hAnsi="TH Sarabun New" w:cs="TH Sarabun New"/>
+          <w:sz w:val="32"/>
+          <w:szCs w:val="32"/>
+        </w:rPr>
+        <w:t>(2/2)</w:t>
+      </w:r>
+    </w:p>
+    <w:p>
+      <w:pPr>
+        <w:spacing w:after="0" w:line="240" w:lineRule="auto"/>
+        <w:jc w:val="center"/>
+        <w:rPr>
+          <w:rFonts w:ascii="TH Sarabun New" w:hAnsi="TH Sarabun New" w:cs="TH Sarabun New"/>
+          <w:b/>
+          <w:bCs/>
+          <w:sz w:val="32"/>
+          <w:szCs w:val="32"/>
+        </w:rPr>
+      </w:pPr>
+      <w:r>
+        <w:rPr>
+          <w:noProof/>
+        </w:rPr>
+        <w:drawing>
+          <wp:inline distT="0" distB="0" distL="0" distR="0" wp14:anchorId="31604CD5" wp14:editId="55C79713">
+            <wp:extent cx="5486400" cy="3233420"/>
+            <wp:effectExtent l="0" t="0" r="0" b="5080"/>
+            <wp:docPr id="32" name="รูปภาพ 32"/>
+            <wp:cNvGraphicFramePr>
+              <a:graphicFrameLocks xmlns:a="http://schemas.openxmlformats.org/drawingml/2006/main" noChangeAspect="1"/>
+            </wp:cNvGraphicFramePr>
+            <a:graphic xmlns:a="http://schemas.openxmlformats.org/drawingml/2006/main">
+              <a:graphicData uri="http://schemas.openxmlformats.org/drawingml/2006/picture">
+                <pic:pic xmlns:pic="http://schemas.openxmlformats.org/drawingml/2006/picture">
+                  <pic:nvPicPr>
+                    <pic:cNvPr id="1" name=""/>
+                    <pic:cNvPicPr/>
+                  </pic:nvPicPr>
+                  <pic:blipFill>
+                    <a:blip r:embed="rId46"/>
+                    <a:stretch>
+                      <a:fillRect/>
+                    </a:stretch>
+                  </pic:blipFill>
+                  <pic:spPr>
+                    <a:xfrm>
+                      <a:off x="0" y="0"/>
+                      <a:ext cx="5486400" cy="3233420"/>
+                    </a:xfrm>
+                    <a:prstGeom prst="rect">
+                      <a:avLst/>
+                    </a:prstGeom>
+                  </pic:spPr>
+                </pic:pic>
+              </a:graphicData>
+            </a:graphic>
+          </wp:inline>
+        </w:drawing>
+      </w:r>
+    </w:p>
+    <w:p>
+      <w:pPr>
+        <w:spacing w:after="0" w:line="240" w:lineRule="auto"/>
+        <w:jc w:val="center"/>
+        <w:rPr>
+          <w:rFonts w:ascii="TH Sarabun New" w:hAnsi="TH Sarabun New" w:cs="TH Sarabun New"/>
+          <w:sz w:val="32"/>
+          <w:szCs w:val="32"/>
+        </w:rPr>
+      </w:pPr>
+      <w:r>
+        <w:rPr>
+          <w:rFonts w:ascii="TH Sarabun New" w:hAnsi="TH Sarabun New" w:cs="TH Sarabun New"/>
+          <w:b/>
+          <w:bCs/>
+          <w:sz w:val="32"/>
+          <w:szCs w:val="32"/>
+          <w:cs/>
+        </w:rPr>
+        <w:t>รูปที่ ค.</w:t>
+      </w:r>
+      <w:r>
+        <w:rPr>
+          <w:rFonts w:ascii="TH Sarabun New" w:hAnsi="TH Sarabun New" w:cs="TH Sarabun New"/>
+          <w:b/>
+          <w:bCs/>
+          <w:sz w:val="32"/>
+          <w:szCs w:val="32"/>
+        </w:rPr>
+        <w:t>1</w:t>
+      </w:r>
+      <w:r>
+        <w:rPr>
+          <w:rFonts w:ascii="TH Sarabun New" w:hAnsi="TH Sarabun New" w:cs="TH Sarabun New"/>
+          <w:b/>
+          <w:bCs/>
+          <w:sz w:val="32"/>
+          <w:szCs w:val="32"/>
+        </w:rPr>
+        <w:t>1</w:t>
+      </w:r>
+      <w:r>
+        <w:rPr>
+          <w:rFonts w:ascii="TH Sarabun New" w:hAnsi="TH Sarabun New" w:cs="TH Sarabun New"/>
+          <w:b/>
+          <w:bCs/>
+          <w:sz w:val="32"/>
+          <w:szCs w:val="32"/>
+        </w:rPr>
+        <w:t xml:space="preserve"> </w:t>
+      </w:r>
+      <w:r>
+        <w:rPr>
+          <w:rFonts w:ascii="TH Sarabun New" w:hAnsi="TH Sarabun New" w:cs="TH Sarabun New" w:hint="cs"/>
+          <w:b/>
+          <w:bCs/>
+          <w:sz w:val="32"/>
+          <w:szCs w:val="32"/>
+          <w:cs/>
+        </w:rPr>
+        <w:t xml:space="preserve"> </w:t>
+      </w:r>
+      <w:r>
+        <w:rPr>
+          <w:rFonts w:ascii="TH Sarabun New" w:hAnsi="TH Sarabun New" w:cs="TH Sarabun New"/>
+          <w:sz w:val="32"/>
+          <w:szCs w:val="32"/>
+        </w:rPr>
+        <w:t xml:space="preserve">Source code </w:t>
+      </w:r>
+      <w:r>
+        <w:rPr>
+          <w:rFonts w:ascii="TH Sarabun New" w:hAnsi="TH Sarabun New" w:cs="TH Sarabun New" w:hint="cs"/>
+          <w:b/>
+          <w:bCs/>
+          <w:sz w:val="32"/>
+          <w:szCs w:val="32"/>
+          <w:cs/>
+        </w:rPr>
+        <w:t>สำรองข้อมูลอัตโนมัติ</w:t>
+      </w:r>
+      <w:r>
+        <w:rPr>
+          <w:rFonts w:ascii="TH Sarabun New" w:hAnsi="TH Sarabun New" w:cs="TH Sarabun New"/>
+          <w:sz w:val="32"/>
+          <w:szCs w:val="32"/>
+        </w:rPr>
+        <w:t>(</w:t>
+      </w:r>
+      <w:r>
+        <w:rPr>
+          <w:rFonts w:ascii="TH Sarabun New" w:hAnsi="TH Sarabun New" w:cs="TH Sarabun New"/>
+          <w:sz w:val="32"/>
+          <w:szCs w:val="32"/>
+        </w:rPr>
+        <w:t>2</w:t>
+      </w:r>
+      <w:r>
+        <w:rPr>
+          <w:rFonts w:ascii="TH Sarabun New" w:hAnsi="TH Sarabun New" w:cs="TH Sarabun New"/>
+          <w:sz w:val="32"/>
+          <w:szCs w:val="32"/>
+        </w:rPr>
+        <w:t>/</w:t>
+      </w:r>
+      <w:r>
+        <w:rPr>
+          <w:rFonts w:ascii="TH Sarabun New" w:hAnsi="TH Sarabun New" w:cs="TH Sarabun New"/>
+          <w:sz w:val="32"/>
+          <w:szCs w:val="32"/>
+        </w:rPr>
+        <w:t>2</w:t>
+      </w:r>
+      <w:r>
+        <w:rPr>
+          <w:rFonts w:ascii="TH Sarabun New" w:hAnsi="TH Sarabun New" w:cs="TH Sarabun New"/>
+          <w:sz w:val="32"/>
+          <w:szCs w:val="32"/>
+        </w:rPr>
+        <w:t>)</w:t>
+      </w:r>
+    </w:p>
+    <w:p>
+      <w:pPr>
+        <w:spacing w:after="0" w:line="240" w:lineRule="auto"/>
+        <w:rPr>
+          <w:rFonts w:ascii="TH Sarabun New" w:hAnsi="TH Sarabun New" w:cs="TH Sarabun New"/>
+          <w:sz w:val="32"/>
+          <w:szCs w:val="32"/>
+        </w:rPr>
+      </w:pPr>
+      <w:r>
+        <w:rPr>
+          <w:rFonts w:ascii="TH Sarabun New" w:hAnsi="TH Sarabun New" w:cs="TH Sarabun New" w:hint="cs"/>
+          <w:sz w:val="32"/>
+          <w:szCs w:val="32"/>
+          <w:cs/>
+        </w:rPr>
+        <w:lastRenderedPageBreak/>
+        <w:t>จากรูปที่ ค</w:t>
+      </w:r>
+      <w:r>
+        <w:rPr>
+          <w:rFonts w:ascii="TH Sarabun New" w:hAnsi="TH Sarabun New" w:cs="TH Sarabun New"/>
+          <w:sz w:val="32"/>
+          <w:szCs w:val="32"/>
+        </w:rPr>
+        <w:t xml:space="preserve">.11 </w:t>
+      </w:r>
+      <w:r>
+        <w:rPr>
+          <w:rFonts w:ascii="TH Sarabun New" w:hAnsi="TH Sarabun New" w:cs="TH Sarabun New" w:hint="cs"/>
+          <w:sz w:val="32"/>
+          <w:szCs w:val="32"/>
+          <w:cs/>
+        </w:rPr>
+        <w:t>เป็นการตรวจสอบการทำงานรายวันถ้ารายวัน</w:t>
+      </w:r>
+      <w:r>
+        <w:rPr>
+          <w:rFonts w:ascii="TH Sarabun New" w:hAnsi="TH Sarabun New" w:cs="TH Sarabun New" w:hint="cs"/>
+          <w:sz w:val="32"/>
+          <w:szCs w:val="32"/>
+          <w:cs/>
+        </w:rPr>
+        <w:t>ที่</w:t>
+      </w:r>
+      <w:r>
+        <w:rPr>
+          <w:rFonts w:ascii="TH Sarabun New" w:hAnsi="TH Sarabun New" w:cs="TH Sarabun New" w:hint="cs"/>
+          <w:sz w:val="32"/>
+          <w:szCs w:val="32"/>
+          <w:cs/>
+        </w:rPr>
+        <w:t>ตรวจสอบจากเวลา</w:t>
+      </w:r>
+      <w:r>
+        <w:rPr>
+          <w:rFonts w:ascii="TH Sarabun New" w:hAnsi="TH Sarabun New" w:cs="TH Sarabun New" w:hint="cs"/>
+          <w:sz w:val="32"/>
+          <w:szCs w:val="32"/>
+          <w:cs/>
+        </w:rPr>
+        <w:t>เวลาของระบบตรงกันจะทำการสำรองข้อมูลในช่วงเวลานั้น รวมไปถึงการทำงาน</w:t>
+      </w:r>
+      <w:r>
+        <w:rPr>
+          <w:rFonts w:ascii="TH Sarabun New" w:hAnsi="TH Sarabun New" w:cs="TH Sarabun New" w:hint="cs"/>
+          <w:sz w:val="32"/>
+          <w:szCs w:val="32"/>
+          <w:cs/>
+        </w:rPr>
+        <w:t>ของรายสัปดาห์และรายเดือน</w:t>
+      </w:r>
+    </w:p>
+    <w:p>
+      <w:pPr>
+        <w:spacing w:after="0" w:line="240" w:lineRule="auto"/>
+        <w:rPr>
+          <w:rFonts w:ascii="TH Sarabun New" w:hAnsi="TH Sarabun New" w:cs="TH Sarabun New"/>
+          <w:sz w:val="32"/>
+          <w:szCs w:val="32"/>
+        </w:rPr>
+      </w:pPr>
+    </w:p>
+    <w:p>
+      <w:pPr>
+        <w:spacing w:after="0" w:line="240" w:lineRule="auto"/>
+        <w:rPr>
+          <w:rFonts w:ascii="TH Sarabun New" w:hAnsi="TH Sarabun New" w:cs="TH Sarabun New" w:hint="cs"/>
+          <w:sz w:val="32"/>
+          <w:szCs w:val="32"/>
+        </w:rPr>
+      </w:pPr>
+      <w:r>
+        <w:rPr>
+          <w:rFonts w:ascii="TH Sarabun New" w:hAnsi="TH Sarabun New" w:cs="TH Sarabun New"/>
+          <w:sz w:val="32"/>
+          <w:szCs w:val="32"/>
+        </w:rPr>
+        <w:t>10</w:t>
+      </w:r>
+      <w:r>
+        <w:rPr>
+          <w:rFonts w:ascii="TH Sarabun New" w:hAnsi="TH Sarabun New" w:cs="TH Sarabun New"/>
+          <w:sz w:val="32"/>
+          <w:szCs w:val="32"/>
+        </w:rPr>
+        <w:t xml:space="preserve">. </w:t>
+      </w:r>
+      <w:r>
+        <w:rPr>
+          <w:rFonts w:ascii="TH Sarabun New" w:hAnsi="TH Sarabun New" w:cs="TH Sarabun New"/>
+          <w:b/>
+          <w:bCs/>
+          <w:sz w:val="32"/>
+          <w:szCs w:val="32"/>
+          <w:cs/>
+        </w:rPr>
+        <w:t>โค้ด</w:t>
+      </w:r>
+      <w:r>
+        <w:rPr>
+          <w:rFonts w:ascii="TH Sarabun New" w:hAnsi="TH Sarabun New" w:cs="TH Sarabun New" w:hint="cs"/>
+          <w:b/>
+          <w:bCs/>
+          <w:sz w:val="32"/>
+          <w:szCs w:val="32"/>
+          <w:cs/>
+        </w:rPr>
+        <w:t>การทำงาน</w:t>
+      </w:r>
+      <w:r>
+        <w:rPr>
+          <w:rFonts w:ascii="TH Sarabun New" w:hAnsi="TH Sarabun New" w:cs="TH Sarabun New" w:hint="cs"/>
+          <w:b/>
+          <w:bCs/>
+          <w:sz w:val="32"/>
+          <w:szCs w:val="32"/>
+          <w:cs/>
+        </w:rPr>
+        <w:t xml:space="preserve">ติดต่อบริการการส่งข้อมูล </w:t>
+      </w:r>
+      <w:r>
+        <w:rPr>
+          <w:rFonts w:ascii="TH Sarabun New" w:hAnsi="TH Sarabun New" w:cs="TH Sarabun New"/>
+          <w:b/>
+          <w:bCs/>
+          <w:sz w:val="32"/>
+          <w:szCs w:val="32"/>
+        </w:rPr>
+        <w:t>LINE</w:t>
+      </w:r>
+    </w:p>
+    <w:p>
+      <w:pPr>
+        <w:spacing w:after="0" w:line="240" w:lineRule="auto"/>
+        <w:rPr>
+          <w:rFonts w:ascii="TH Sarabun New" w:hAnsi="TH Sarabun New" w:cs="TH Sarabun New"/>
+          <w:sz w:val="32"/>
+          <w:szCs w:val="32"/>
+        </w:rPr>
+      </w:pPr>
+      <w:r>
+        <w:rPr>
+          <w:noProof/>
+        </w:rPr>
+        <w:drawing>
+          <wp:inline distT="0" distB="0" distL="0" distR="0" wp14:anchorId="4E667560" wp14:editId="377D88A8">
+            <wp:extent cx="5486400" cy="3233420"/>
+            <wp:effectExtent l="0" t="0" r="0" b="5080"/>
+            <wp:docPr id="34" name="รูปภาพ 34"/>
+            <wp:cNvGraphicFramePr>
+              <a:graphicFrameLocks xmlns:a="http://schemas.openxmlformats.org/drawingml/2006/main" noChangeAspect="1"/>
+            </wp:cNvGraphicFramePr>
+            <a:graphic xmlns:a="http://schemas.openxmlformats.org/drawingml/2006/main">
+              <a:graphicData uri="http://schemas.openxmlformats.org/drawingml/2006/picture">
+                <pic:pic xmlns:pic="http://schemas.openxmlformats.org/drawingml/2006/picture">
+                  <pic:nvPicPr>
+                    <pic:cNvPr id="1" name=""/>
+                    <pic:cNvPicPr/>
+                  </pic:nvPicPr>
+                  <pic:blipFill>
+                    <a:blip r:embed="rId47"/>
+                    <a:stretch>
+                      <a:fillRect/>
+                    </a:stretch>
+                  </pic:blipFill>
+                  <pic:spPr>
+                    <a:xfrm>
+                      <a:off x="0" y="0"/>
+                      <a:ext cx="5486400" cy="3233420"/>
+                    </a:xfrm>
+                    <a:prstGeom prst="rect">
+                      <a:avLst/>
+                    </a:prstGeom>
+                  </pic:spPr>
+                </pic:pic>
+              </a:graphicData>
+            </a:graphic>
+          </wp:inline>
+        </w:drawing>
+      </w:r>
+    </w:p>
+    <w:p>
+      <w:pPr>
+        <w:spacing w:after="0" w:line="240" w:lineRule="auto"/>
+        <w:jc w:val="center"/>
+        <w:rPr>
+          <w:rFonts w:ascii="TH Sarabun New" w:hAnsi="TH Sarabun New" w:cs="TH Sarabun New" w:hint="cs"/>
+          <w:sz w:val="32"/>
+          <w:szCs w:val="32"/>
+        </w:rPr>
+      </w:pPr>
+      <w:r>
+        <w:rPr>
+          <w:rFonts w:ascii="TH Sarabun New" w:hAnsi="TH Sarabun New" w:cs="TH Sarabun New"/>
+          <w:b/>
+          <w:bCs/>
+          <w:sz w:val="32"/>
+          <w:szCs w:val="32"/>
+          <w:cs/>
+        </w:rPr>
+        <w:t>รูปที่ ค.</w:t>
+      </w:r>
+      <w:r>
+        <w:rPr>
+          <w:rFonts w:ascii="TH Sarabun New" w:hAnsi="TH Sarabun New" w:cs="TH Sarabun New"/>
+          <w:b/>
+          <w:bCs/>
+          <w:sz w:val="32"/>
+          <w:szCs w:val="32"/>
+        </w:rPr>
+        <w:t>1</w:t>
+      </w:r>
+      <w:r>
+        <w:rPr>
+          <w:rFonts w:ascii="TH Sarabun New" w:hAnsi="TH Sarabun New" w:cs="TH Sarabun New"/>
+          <w:b/>
+          <w:bCs/>
+          <w:sz w:val="32"/>
+          <w:szCs w:val="32"/>
+        </w:rPr>
+        <w:t>2</w:t>
+      </w:r>
+      <w:r>
+        <w:rPr>
+          <w:rFonts w:ascii="TH Sarabun New" w:hAnsi="TH Sarabun New" w:cs="TH Sarabun New"/>
+          <w:b/>
+          <w:bCs/>
+          <w:sz w:val="32"/>
+          <w:szCs w:val="32"/>
+        </w:rPr>
+        <w:t xml:space="preserve"> </w:t>
+      </w:r>
+      <w:r>
+        <w:rPr>
+          <w:rFonts w:ascii="TH Sarabun New" w:hAnsi="TH Sarabun New" w:cs="TH Sarabun New" w:hint="cs"/>
+          <w:b/>
+          <w:bCs/>
+          <w:sz w:val="32"/>
+          <w:szCs w:val="32"/>
+          <w:cs/>
+        </w:rPr>
+        <w:t xml:space="preserve"> </w:t>
+      </w:r>
+      <w:r>
+        <w:rPr>
+          <w:rFonts w:ascii="TH Sarabun New" w:hAnsi="TH Sarabun New" w:cs="TH Sarabun New"/>
+          <w:sz w:val="32"/>
+          <w:szCs w:val="32"/>
+        </w:rPr>
+        <w:t xml:space="preserve">Source code </w:t>
+      </w:r>
+      <w:r>
+        <w:rPr>
+          <w:rFonts w:ascii="TH Sarabun New" w:hAnsi="TH Sarabun New" w:cs="TH Sarabun New" w:hint="cs"/>
+          <w:sz w:val="32"/>
+          <w:szCs w:val="32"/>
+          <w:cs/>
+        </w:rPr>
+        <w:t xml:space="preserve">การติดต่อ </w:t>
+      </w:r>
+      <w:r>
+        <w:rPr>
+          <w:rFonts w:ascii="TH Sarabun New" w:hAnsi="TH Sarabun New" w:cs="TH Sarabun New"/>
+          <w:sz w:val="32"/>
+          <w:szCs w:val="32"/>
+        </w:rPr>
+        <w:t>LINE</w:t>
+      </w:r>
+    </w:p>
+    <w:p>
+      <w:pPr>
+        <w:spacing w:after="0" w:line="240" w:lineRule="auto"/>
+        <w:rPr>
+          <w:rFonts w:ascii="TH Sarabun New" w:hAnsi="TH Sarabun New" w:cs="TH Sarabun New"/>
+          <w:sz w:val="32"/>
+          <w:szCs w:val="32"/>
+        </w:rPr>
+      </w:pPr>
+      <w:r>
+        <w:rPr>
+          <w:rFonts w:ascii="TH Sarabun New" w:hAnsi="TH Sarabun New" w:cs="TH Sarabun New" w:hint="cs"/>
+          <w:sz w:val="32"/>
+          <w:szCs w:val="32"/>
+          <w:cs/>
+        </w:rPr>
+        <w:t>จากรูปที่ ค</w:t>
+      </w:r>
+      <w:r>
+        <w:rPr>
+          <w:rFonts w:ascii="TH Sarabun New" w:hAnsi="TH Sarabun New" w:cs="TH Sarabun New"/>
+          <w:sz w:val="32"/>
+          <w:szCs w:val="32"/>
+        </w:rPr>
+        <w:t xml:space="preserve">.12 </w:t>
+      </w:r>
+      <w:r>
+        <w:rPr>
+          <w:rFonts w:ascii="TH Sarabun New" w:hAnsi="TH Sarabun New" w:cs="TH Sarabun New" w:hint="cs"/>
+          <w:sz w:val="32"/>
+          <w:szCs w:val="32"/>
+          <w:cs/>
+        </w:rPr>
+        <w:t xml:space="preserve">เป็นการทำงานเมื่อต้องการใช้บริการการส่งข้อความไป </w:t>
+      </w:r>
+      <w:r>
+        <w:rPr>
+          <w:rFonts w:ascii="TH Sarabun New" w:hAnsi="TH Sarabun New" w:cs="TH Sarabun New"/>
+          <w:sz w:val="32"/>
+          <w:szCs w:val="32"/>
+        </w:rPr>
+        <w:t xml:space="preserve">LINE </w:t>
+      </w:r>
+      <w:r>
+        <w:rPr>
+          <w:rFonts w:ascii="TH Sarabun New" w:hAnsi="TH Sarabun New" w:cs="TH Sarabun New" w:hint="cs"/>
+          <w:sz w:val="32"/>
+          <w:szCs w:val="32"/>
+          <w:cs/>
+        </w:rPr>
+        <w:t xml:space="preserve">โดยเมื่อมีการเรียกใช้จะต้องส่งข้อมูลเข้ามาสองตัวคือ </w:t>
+      </w:r>
+      <w:r>
+        <w:rPr>
+          <w:rFonts w:ascii="TH Sarabun New" w:hAnsi="TH Sarabun New" w:cs="TH Sarabun New"/>
+          <w:sz w:val="32"/>
+          <w:szCs w:val="32"/>
+        </w:rPr>
+        <w:t xml:space="preserve">1 Token </w:t>
+      </w:r>
+      <w:r>
+        <w:rPr>
+          <w:rFonts w:ascii="TH Sarabun New" w:hAnsi="TH Sarabun New" w:cs="TH Sarabun New" w:hint="cs"/>
+          <w:sz w:val="32"/>
+          <w:szCs w:val="32"/>
+          <w:cs/>
+        </w:rPr>
+        <w:t xml:space="preserve">ที่สามารถระบุได้ถึงผู้รับข้อความ </w:t>
+      </w:r>
+      <w:r>
+        <w:rPr>
+          <w:rFonts w:ascii="TH Sarabun New" w:hAnsi="TH Sarabun New" w:cs="TH Sarabun New"/>
+          <w:sz w:val="32"/>
+          <w:szCs w:val="32"/>
+        </w:rPr>
+        <w:t xml:space="preserve">2. </w:t>
+      </w:r>
+      <w:proofErr w:type="spellStart"/>
+      <w:r>
+        <w:rPr>
+          <w:rFonts w:ascii="TH Sarabun New" w:hAnsi="TH Sarabun New" w:cs="TH Sarabun New" w:hint="cs"/>
+          <w:sz w:val="32"/>
+          <w:szCs w:val="32"/>
+          <w:cs/>
+        </w:rPr>
+        <w:t>ได</w:t>
+      </w:r>
+      <w:proofErr w:type="spellEnd"/>
+      <w:r>
+        <w:rPr>
+          <w:rFonts w:ascii="TH Sarabun New" w:hAnsi="TH Sarabun New" w:cs="TH Sarabun New" w:hint="cs"/>
+          <w:sz w:val="32"/>
+          <w:szCs w:val="32"/>
+          <w:cs/>
+        </w:rPr>
+        <w:t>เรกทอรี่ ระบบจะทำการส่งแจ้งเตือนการดำเนินการว่าเป็นสำรองข้อมูลหรือการกู้คืนข้อมูล</w:t>
+      </w:r>
+      <w:r>
+        <w:rPr>
+          <w:rFonts w:ascii="TH Sarabun New" w:hAnsi="TH Sarabun New" w:cs="TH Sarabun New" w:hint="cs"/>
+          <w:sz w:val="32"/>
+          <w:szCs w:val="32"/>
+          <w:cs/>
+        </w:rPr>
+        <w:t>และดำเนินการที่</w:t>
+      </w:r>
+      <w:proofErr w:type="spellStart"/>
+      <w:r>
+        <w:rPr>
+          <w:rFonts w:ascii="TH Sarabun New" w:hAnsi="TH Sarabun New" w:cs="TH Sarabun New" w:hint="cs"/>
+          <w:sz w:val="32"/>
+          <w:szCs w:val="32"/>
+          <w:cs/>
+        </w:rPr>
+        <w:t>ได</w:t>
+      </w:r>
+      <w:proofErr w:type="spellEnd"/>
+      <w:r>
+        <w:rPr>
+          <w:rFonts w:ascii="TH Sarabun New" w:hAnsi="TH Sarabun New" w:cs="TH Sarabun New" w:hint="cs"/>
+          <w:sz w:val="32"/>
+          <w:szCs w:val="32"/>
+          <w:cs/>
+        </w:rPr>
+        <w:t>เรกทอรี่ใด</w:t>
+      </w:r>
+    </w:p>
+    <w:p>
+      <w:pPr>
+        <w:spacing w:after="0" w:line="240" w:lineRule="auto"/>
+        <w:rPr>
+          <w:rFonts w:ascii="TH Sarabun New" w:hAnsi="TH Sarabun New" w:cs="TH Sarabun New"/>
+          <w:sz w:val="32"/>
+          <w:szCs w:val="32"/>
+        </w:rPr>
+      </w:pPr>
+    </w:p>
+    <w:p>
+      <w:pPr>
+        <w:spacing w:after="0" w:line="240" w:lineRule="auto"/>
+        <w:rPr>
+          <w:rFonts w:ascii="TH Sarabun New" w:hAnsi="TH Sarabun New" w:cs="TH Sarabun New"/>
+          <w:sz w:val="32"/>
+          <w:szCs w:val="32"/>
+        </w:rPr>
+      </w:pPr>
+    </w:p>
+    <w:p>
+      <w:pPr>
+        <w:spacing w:after="0" w:line="240" w:lineRule="auto"/>
+        <w:rPr>
+          <w:rFonts w:ascii="TH Sarabun New" w:hAnsi="TH Sarabun New" w:cs="TH Sarabun New"/>
+          <w:sz w:val="32"/>
+          <w:szCs w:val="32"/>
+        </w:rPr>
+      </w:pPr>
+    </w:p>
+    <w:p>
+      <w:pPr>
+        <w:spacing w:after="0" w:line="240" w:lineRule="auto"/>
+        <w:rPr>
+          <w:rFonts w:ascii="TH Sarabun New" w:hAnsi="TH Sarabun New" w:cs="TH Sarabun New"/>
+          <w:sz w:val="32"/>
+          <w:szCs w:val="32"/>
+        </w:rPr>
+      </w:pPr>
+    </w:p>
+    <w:p>
+      <w:pPr>
+        <w:spacing w:after="0" w:line="240" w:lineRule="auto"/>
+        <w:rPr>
+          <w:rFonts w:ascii="TH Sarabun New" w:hAnsi="TH Sarabun New" w:cs="TH Sarabun New"/>
+          <w:sz w:val="32"/>
+          <w:szCs w:val="32"/>
+        </w:rPr>
+      </w:pPr>
+    </w:p>
+    <w:p>
+      <w:pPr>
+        <w:spacing w:after="0" w:line="240" w:lineRule="auto"/>
+        <w:rPr>
+          <w:rFonts w:ascii="TH Sarabun New" w:hAnsi="TH Sarabun New" w:cs="TH Sarabun New"/>
+          <w:sz w:val="32"/>
+          <w:szCs w:val="32"/>
+        </w:rPr>
+      </w:pPr>
+    </w:p>
+    <w:p>
+      <w:pPr>
+        <w:spacing w:after="0" w:line="240" w:lineRule="auto"/>
+        <w:rPr>
+          <w:rFonts w:ascii="TH Sarabun New" w:hAnsi="TH Sarabun New" w:cs="TH Sarabun New"/>
+          <w:sz w:val="32"/>
+          <w:szCs w:val="32"/>
+        </w:rPr>
+      </w:pPr>
+    </w:p>
+    <w:p>
+      <w:pPr>
+        <w:spacing w:after="0" w:line="240" w:lineRule="auto"/>
+        <w:rPr>
+          <w:rFonts w:ascii="TH Sarabun New" w:hAnsi="TH Sarabun New" w:cs="TH Sarabun New"/>
+          <w:sz w:val="32"/>
+          <w:szCs w:val="32"/>
+        </w:rPr>
+      </w:pPr>
+    </w:p>
+    <w:p>
+      <w:pPr>
+        <w:spacing w:after="0" w:line="240" w:lineRule="auto"/>
+        <w:rPr>
+          <w:rFonts w:ascii="TH Sarabun New" w:hAnsi="TH Sarabun New" w:cs="TH Sarabun New"/>
+          <w:sz w:val="32"/>
+          <w:szCs w:val="32"/>
+        </w:rPr>
+      </w:pPr>
+    </w:p>
+    <w:p>
+      <w:pPr>
+        <w:spacing w:after="0" w:line="240" w:lineRule="auto"/>
+        <w:rPr>
+          <w:rFonts w:ascii="TH Sarabun New" w:hAnsi="TH Sarabun New" w:cs="TH Sarabun New"/>
+          <w:sz w:val="32"/>
+          <w:szCs w:val="32"/>
+        </w:rPr>
+      </w:pPr>
+    </w:p>
+    <w:p>
+      <w:pPr>
+        <w:spacing w:after="0" w:line="240" w:lineRule="auto"/>
+        <w:rPr>
+          <w:rFonts w:ascii="TH Sarabun New" w:hAnsi="TH Sarabun New" w:cs="TH Sarabun New"/>
+          <w:sz w:val="32"/>
+          <w:szCs w:val="32"/>
+        </w:rPr>
+      </w:pPr>
+      <w:r>
+        <w:rPr>
+          <w:rFonts w:ascii="TH Sarabun New" w:hAnsi="TH Sarabun New" w:cs="TH Sarabun New"/>
+          <w:sz w:val="32"/>
+          <w:szCs w:val="32"/>
+        </w:rPr>
+        <w:lastRenderedPageBreak/>
+        <w:t xml:space="preserve">11. </w:t>
+      </w:r>
+      <w:r>
+        <w:rPr>
+          <w:rFonts w:ascii="TH Sarabun New" w:hAnsi="TH Sarabun New" w:cs="TH Sarabun New"/>
+          <w:b/>
+          <w:bCs/>
+          <w:sz w:val="32"/>
+          <w:szCs w:val="32"/>
+          <w:cs/>
+        </w:rPr>
+        <w:t>โค้ด</w:t>
+      </w:r>
+      <w:r>
+        <w:rPr>
+          <w:rFonts w:ascii="TH Sarabun New" w:hAnsi="TH Sarabun New" w:cs="TH Sarabun New" w:hint="cs"/>
+          <w:b/>
+          <w:bCs/>
+          <w:sz w:val="32"/>
+          <w:szCs w:val="32"/>
+          <w:cs/>
+        </w:rPr>
+        <w:t>การทำงานจัดการการออกรายงานการเพิ่มลดการเปลี่ยนแปลงของข้อมูล</w:t>
+      </w:r>
+      <w:r>
+        <w:rPr>
+          <w:rFonts w:ascii="TH Sarabun New" w:hAnsi="TH Sarabun New" w:cs="TH Sarabun New"/>
+          <w:sz w:val="32"/>
+          <w:szCs w:val="32"/>
+        </w:rPr>
+        <w:t xml:space="preserve"> (1/3)</w:t>
+      </w:r>
+    </w:p>
+    <w:p>
+      <w:pPr>
+        <w:spacing w:after="0" w:line="240" w:lineRule="auto"/>
+        <w:rPr>
+          <w:rFonts w:ascii="TH Sarabun New" w:hAnsi="TH Sarabun New" w:cs="TH Sarabun New"/>
+          <w:sz w:val="32"/>
+          <w:szCs w:val="32"/>
+        </w:rPr>
+      </w:pPr>
+      <w:r>
+        <w:rPr>
+          <w:noProof/>
+        </w:rPr>
+        <w:drawing>
+          <wp:inline distT="0" distB="0" distL="0" distR="0" wp14:anchorId="67627D2B" wp14:editId="58B9210F">
+            <wp:extent cx="5486400" cy="3233420"/>
+            <wp:effectExtent l="0" t="0" r="0" b="5080"/>
+            <wp:docPr id="36" name="รูปภาพ 36"/>
+            <wp:cNvGraphicFramePr>
+              <a:graphicFrameLocks xmlns:a="http://schemas.openxmlformats.org/drawingml/2006/main" noChangeAspect="1"/>
+            </wp:cNvGraphicFramePr>
+            <a:graphic xmlns:a="http://schemas.openxmlformats.org/drawingml/2006/main">
+              <a:graphicData uri="http://schemas.openxmlformats.org/drawingml/2006/picture">
+                <pic:pic xmlns:pic="http://schemas.openxmlformats.org/drawingml/2006/picture">
+                  <pic:nvPicPr>
+                    <pic:cNvPr id="1" name=""/>
+                    <pic:cNvPicPr/>
+                  </pic:nvPicPr>
+                  <pic:blipFill>
+                    <a:blip r:embed="rId48"/>
+                    <a:stretch>
+                      <a:fillRect/>
+                    </a:stretch>
+                  </pic:blipFill>
+                  <pic:spPr>
+                    <a:xfrm>
+                      <a:off x="0" y="0"/>
+                      <a:ext cx="5486400" cy="3233420"/>
+                    </a:xfrm>
+                    <a:prstGeom prst="rect">
+                      <a:avLst/>
+                    </a:prstGeom>
+                  </pic:spPr>
+                </pic:pic>
+              </a:graphicData>
+            </a:graphic>
+          </wp:inline>
+        </w:drawing>
+      </w:r>
+    </w:p>
+    <w:p>
+      <w:pPr>
+        <w:spacing w:after="0" w:line="240" w:lineRule="auto"/>
+        <w:jc w:val="center"/>
+        <w:rPr>
+          <w:rFonts w:ascii="TH Sarabun New" w:hAnsi="TH Sarabun New" w:cs="TH Sarabun New" w:hint="cs"/>
+          <w:sz w:val="32"/>
+          <w:szCs w:val="32"/>
+        </w:rPr>
+      </w:pPr>
+      <w:r>
+        <w:rPr>
+          <w:rFonts w:ascii="TH Sarabun New" w:hAnsi="TH Sarabun New" w:cs="TH Sarabun New"/>
+          <w:b/>
+          <w:bCs/>
+          <w:sz w:val="32"/>
+          <w:szCs w:val="32"/>
+          <w:cs/>
+        </w:rPr>
+        <w:t>รูปที่ ค.</w:t>
+      </w:r>
+      <w:r>
+        <w:rPr>
+          <w:rFonts w:ascii="TH Sarabun New" w:hAnsi="TH Sarabun New" w:cs="TH Sarabun New"/>
+          <w:b/>
+          <w:bCs/>
+          <w:sz w:val="32"/>
+          <w:szCs w:val="32"/>
+        </w:rPr>
+        <w:t>1</w:t>
+      </w:r>
+      <w:r>
+        <w:rPr>
+          <w:rFonts w:ascii="TH Sarabun New" w:hAnsi="TH Sarabun New" w:cs="TH Sarabun New"/>
+          <w:b/>
+          <w:bCs/>
+          <w:sz w:val="32"/>
+          <w:szCs w:val="32"/>
+        </w:rPr>
+        <w:t>3</w:t>
+      </w:r>
+      <w:r>
+        <w:rPr>
+          <w:rFonts w:ascii="TH Sarabun New" w:hAnsi="TH Sarabun New" w:cs="TH Sarabun New"/>
+          <w:b/>
+          <w:bCs/>
+          <w:sz w:val="32"/>
+          <w:szCs w:val="32"/>
+        </w:rPr>
+        <w:t xml:space="preserve"> </w:t>
+      </w:r>
+      <w:r>
+        <w:rPr>
+          <w:rFonts w:ascii="TH Sarabun New" w:hAnsi="TH Sarabun New" w:cs="TH Sarabun New" w:hint="cs"/>
+          <w:b/>
+          <w:bCs/>
+          <w:sz w:val="32"/>
+          <w:szCs w:val="32"/>
+          <w:cs/>
+        </w:rPr>
+        <w:t xml:space="preserve"> </w:t>
+      </w:r>
+      <w:r>
+        <w:rPr>
+          <w:rFonts w:ascii="TH Sarabun New" w:hAnsi="TH Sarabun New" w:cs="TH Sarabun New"/>
+          <w:sz w:val="32"/>
+          <w:szCs w:val="32"/>
+        </w:rPr>
+        <w:t xml:space="preserve">Source code </w:t>
+      </w:r>
+      <w:r>
+        <w:rPr>
+          <w:rFonts w:ascii="TH Sarabun New" w:hAnsi="TH Sarabun New" w:cs="TH Sarabun New" w:hint="cs"/>
+          <w:sz w:val="32"/>
+          <w:szCs w:val="32"/>
+          <w:cs/>
+        </w:rPr>
+        <w:t>คัดแยก</w:t>
+      </w:r>
+      <w:r>
+        <w:rPr>
+          <w:rFonts w:ascii="TH Sarabun New" w:hAnsi="TH Sarabun New" w:cs="TH Sarabun New" w:hint="cs"/>
+          <w:sz w:val="32"/>
+          <w:szCs w:val="32"/>
+          <w:cs/>
+        </w:rPr>
+        <w:t>ข้อมูลสำหรับตรวบสอบการเพิ่มลดไฟล์</w:t>
+      </w:r>
+    </w:p>
+    <w:p>
+      <w:pPr>
+        <w:spacing w:after="0" w:line="240" w:lineRule="auto"/>
+        <w:rPr>
+          <w:rFonts w:ascii="TH Sarabun New" w:hAnsi="TH Sarabun New" w:cs="TH Sarabun New" w:hint="cs"/>
+          <w:sz w:val="32"/>
+          <w:szCs w:val="32"/>
+          <w:cs/>
+        </w:rPr>
+      </w:pPr>
+      <w:r>
+        <w:rPr>
+          <w:rFonts w:ascii="TH Sarabun New" w:hAnsi="TH Sarabun New" w:cs="TH Sarabun New" w:hint="cs"/>
+          <w:sz w:val="32"/>
+          <w:szCs w:val="32"/>
+          <w:cs/>
+        </w:rPr>
+        <w:t>จากรูปที่ ค</w:t>
+      </w:r>
+      <w:r>
+        <w:rPr>
+          <w:rFonts w:ascii="TH Sarabun New" w:hAnsi="TH Sarabun New" w:cs="TH Sarabun New"/>
+          <w:sz w:val="32"/>
+          <w:szCs w:val="32"/>
+        </w:rPr>
+        <w:t xml:space="preserve">.12 </w:t>
+      </w:r>
+      <w:r>
+        <w:rPr>
+          <w:rFonts w:ascii="TH Sarabun New" w:hAnsi="TH Sarabun New" w:cs="TH Sarabun New" w:hint="cs"/>
+          <w:sz w:val="32"/>
+          <w:szCs w:val="32"/>
+          <w:cs/>
+        </w:rPr>
+        <w:t xml:space="preserve">การทำงานการแสดงข้อมูลการแสดงผลโดยการเปลี่ยนข้อความจากสัญลักษณ์พิเศษวงเล็บเปิดวงเล็บปิดเป็น </w:t>
+      </w:r>
+      <w:r>
+        <w:rPr>
+          <w:rFonts w:ascii="TH Sarabun New" w:hAnsi="TH Sarabun New" w:cs="TH Sarabun New"/>
+          <w:sz w:val="32"/>
+          <w:szCs w:val="32"/>
+        </w:rPr>
+        <w:t xml:space="preserve">| </w:t>
+      </w:r>
+      <w:r>
+        <w:rPr>
+          <w:rFonts w:ascii="TH Sarabun New" w:hAnsi="TH Sarabun New" w:cs="TH Sarabun New" w:hint="cs"/>
+          <w:sz w:val="32"/>
+          <w:szCs w:val="32"/>
+          <w:cs/>
+        </w:rPr>
+        <w:t>เพื่อนำมาแยกแต่ส่วนของข้อความให้มาเป็นอา</w:t>
+      </w:r>
+      <w:proofErr w:type="spellStart"/>
+      <w:r>
+        <w:rPr>
+          <w:rFonts w:ascii="TH Sarabun New" w:hAnsi="TH Sarabun New" w:cs="TH Sarabun New" w:hint="cs"/>
+          <w:sz w:val="32"/>
+          <w:szCs w:val="32"/>
+          <w:cs/>
+        </w:rPr>
+        <w:t>เรย์</w:t>
+      </w:r>
+      <w:proofErr w:type="spellEnd"/>
+      <w:r>
+        <w:rPr>
+          <w:rFonts w:ascii="TH Sarabun New" w:hAnsi="TH Sarabun New" w:cs="TH Sarabun New" w:hint="cs"/>
+          <w:sz w:val="32"/>
+          <w:szCs w:val="32"/>
+          <w:cs/>
+        </w:rPr>
+        <w:t xml:space="preserve">ได้ง่าย </w:t>
+      </w:r>
+    </w:p>
+    <w:p>
+      <w:pPr>
+        <w:spacing w:after="0" w:line="240" w:lineRule="auto"/>
+        <w:rPr>
+          <w:rFonts w:ascii="TH Sarabun New" w:hAnsi="TH Sarabun New" w:cs="TH Sarabun New"/>
+          <w:sz w:val="32"/>
+          <w:szCs w:val="32"/>
+        </w:rPr>
+      </w:pPr>
+    </w:p>
+    <w:p>
+      <w:pPr>
+        <w:spacing w:after="0" w:line="240" w:lineRule="auto"/>
+        <w:rPr>
+          <w:rFonts w:ascii="TH Sarabun New" w:hAnsi="TH Sarabun New" w:cs="TH Sarabun New"/>
+          <w:sz w:val="32"/>
+          <w:szCs w:val="32"/>
+        </w:rPr>
+      </w:pPr>
+      <w:r>
+        <w:rPr>
+          <w:rFonts w:ascii="TH Sarabun New" w:hAnsi="TH Sarabun New" w:cs="TH Sarabun New"/>
+          <w:sz w:val="32"/>
+          <w:szCs w:val="32"/>
+        </w:rPr>
+        <w:t>1</w:t>
+      </w:r>
+      <w:r>
+        <w:rPr>
+          <w:rFonts w:ascii="TH Sarabun New" w:hAnsi="TH Sarabun New" w:cs="TH Sarabun New"/>
+          <w:sz w:val="32"/>
+          <w:szCs w:val="32"/>
+        </w:rPr>
+        <w:t>2</w:t>
+      </w:r>
+      <w:r>
+        <w:rPr>
+          <w:rFonts w:ascii="TH Sarabun New" w:hAnsi="TH Sarabun New" w:cs="TH Sarabun New"/>
+          <w:sz w:val="32"/>
+          <w:szCs w:val="32"/>
+        </w:rPr>
+        <w:t xml:space="preserve">. </w:t>
+      </w:r>
+      <w:r>
+        <w:rPr>
+          <w:rFonts w:ascii="TH Sarabun New" w:hAnsi="TH Sarabun New" w:cs="TH Sarabun New"/>
+          <w:b/>
+          <w:bCs/>
+          <w:sz w:val="32"/>
+          <w:szCs w:val="32"/>
+          <w:cs/>
+        </w:rPr>
+        <w:t>โค้ด</w:t>
+      </w:r>
+      <w:r>
+        <w:rPr>
+          <w:rFonts w:ascii="TH Sarabun New" w:hAnsi="TH Sarabun New" w:cs="TH Sarabun New" w:hint="cs"/>
+          <w:b/>
+          <w:bCs/>
+          <w:sz w:val="32"/>
+          <w:szCs w:val="32"/>
+          <w:cs/>
+        </w:rPr>
+        <w:t>การทำงาน</w:t>
+      </w:r>
+      <w:r>
+        <w:rPr>
+          <w:rFonts w:ascii="TH Sarabun New" w:hAnsi="TH Sarabun New" w:cs="TH Sarabun New" w:hint="cs"/>
+          <w:b/>
+          <w:bCs/>
+          <w:sz w:val="32"/>
+          <w:szCs w:val="32"/>
+          <w:cs/>
+        </w:rPr>
+        <w:t>จัดการการออกรายงานการเพิ่มลดการเปลี่ยนแปลงของข้อมูล</w:t>
+      </w:r>
+      <w:r>
+        <w:rPr>
+          <w:rFonts w:ascii="TH Sarabun New" w:hAnsi="TH Sarabun New" w:cs="TH Sarabun New"/>
+          <w:sz w:val="32"/>
+          <w:szCs w:val="32"/>
+        </w:rPr>
+        <w:t xml:space="preserve"> (2/3)</w:t>
+      </w:r>
+    </w:p>
+    <w:p>
+      <w:pPr>
+        <w:spacing w:after="0" w:line="240" w:lineRule="auto"/>
+        <w:rPr>
+          <w:rFonts w:ascii="TH Sarabun New" w:hAnsi="TH Sarabun New" w:cs="TH Sarabun New"/>
+          <w:sz w:val="32"/>
+          <w:szCs w:val="32"/>
+        </w:rPr>
+      </w:pPr>
+      <w:r>
+        <w:rPr>
+          <w:noProof/>
+        </w:rPr>
+        <w:drawing>
+          <wp:inline distT="0" distB="0" distL="0" distR="0" wp14:anchorId="154B0FD1" wp14:editId="5745F324">
+            <wp:extent cx="5486400" cy="3233420"/>
+            <wp:effectExtent l="0" t="0" r="0" b="5080"/>
+            <wp:docPr id="35" name="รูปภาพ 35"/>
+            <wp:cNvGraphicFramePr>
+              <a:graphicFrameLocks xmlns:a="http://schemas.openxmlformats.org/drawingml/2006/main" noChangeAspect="1"/>
+            </wp:cNvGraphicFramePr>
+            <a:graphic xmlns:a="http://schemas.openxmlformats.org/drawingml/2006/main">
+              <a:graphicData uri="http://schemas.openxmlformats.org/drawingml/2006/picture">
+                <pic:pic xmlns:pic="http://schemas.openxmlformats.org/drawingml/2006/picture">
+                  <pic:nvPicPr>
+                    <pic:cNvPr id="1" name=""/>
+                    <pic:cNvPicPr/>
+                  </pic:nvPicPr>
+                  <pic:blipFill>
+                    <a:blip r:embed="rId49"/>
+                    <a:stretch>
+                      <a:fillRect/>
+                    </a:stretch>
+                  </pic:blipFill>
+                  <pic:spPr>
+                    <a:xfrm>
+                      <a:off x="0" y="0"/>
+                      <a:ext cx="5486400" cy="3233420"/>
+                    </a:xfrm>
+                    <a:prstGeom prst="rect">
+                      <a:avLst/>
+                    </a:prstGeom>
+                  </pic:spPr>
+                </pic:pic>
+              </a:graphicData>
+            </a:graphic>
+          </wp:inline>
+        </w:drawing>
+      </w:r>
+    </w:p>
+    <w:p>
+      <w:pPr>
+        <w:spacing w:after="0" w:line="240" w:lineRule="auto"/>
+        <w:jc w:val="center"/>
+        <w:rPr>
+          <w:rFonts w:ascii="TH Sarabun New" w:hAnsi="TH Sarabun New" w:cs="TH Sarabun New"/>
+          <w:sz w:val="32"/>
+          <w:szCs w:val="32"/>
+        </w:rPr>
+      </w:pPr>
+      <w:r>
+        <w:rPr>
+          <w:rFonts w:ascii="TH Sarabun New" w:hAnsi="TH Sarabun New" w:cs="TH Sarabun New"/>
+          <w:b/>
+          <w:bCs/>
+          <w:sz w:val="32"/>
+          <w:szCs w:val="32"/>
+          <w:cs/>
+        </w:rPr>
+        <w:lastRenderedPageBreak/>
+        <w:t>รูปที่ ค.</w:t>
+      </w:r>
+      <w:r>
+        <w:rPr>
+          <w:rFonts w:ascii="TH Sarabun New" w:hAnsi="TH Sarabun New" w:cs="TH Sarabun New"/>
+          <w:b/>
+          <w:bCs/>
+          <w:sz w:val="32"/>
+          <w:szCs w:val="32"/>
+        </w:rPr>
+        <w:t>1</w:t>
+      </w:r>
+      <w:r>
+        <w:rPr>
+          <w:rFonts w:ascii="TH Sarabun New" w:hAnsi="TH Sarabun New" w:cs="TH Sarabun New"/>
+          <w:b/>
+          <w:bCs/>
+          <w:sz w:val="32"/>
+          <w:szCs w:val="32"/>
+        </w:rPr>
+        <w:t>4</w:t>
+      </w:r>
+      <w:r>
+        <w:rPr>
+          <w:rFonts w:ascii="TH Sarabun New" w:hAnsi="TH Sarabun New" w:cs="TH Sarabun New"/>
+          <w:b/>
+          <w:bCs/>
+          <w:sz w:val="32"/>
+          <w:szCs w:val="32"/>
+        </w:rPr>
+        <w:t xml:space="preserve"> </w:t>
+      </w:r>
+      <w:r>
+        <w:rPr>
+          <w:rFonts w:ascii="TH Sarabun New" w:hAnsi="TH Sarabun New" w:cs="TH Sarabun New" w:hint="cs"/>
+          <w:b/>
+          <w:bCs/>
+          <w:sz w:val="32"/>
+          <w:szCs w:val="32"/>
+          <w:cs/>
+        </w:rPr>
+        <w:t xml:space="preserve"> </w:t>
+      </w:r>
+      <w:r>
+        <w:rPr>
+          <w:rFonts w:ascii="TH Sarabun New" w:hAnsi="TH Sarabun New" w:cs="TH Sarabun New"/>
+          <w:sz w:val="32"/>
+          <w:szCs w:val="32"/>
+        </w:rPr>
+        <w:t xml:space="preserve">Source code </w:t>
+      </w:r>
+    </w:p>
+    <w:p>
+      <w:pPr>
+        <w:spacing w:after="0" w:line="240" w:lineRule="auto"/>
+        <w:rPr>
+          <w:rFonts w:ascii="TH Sarabun New" w:hAnsi="TH Sarabun New" w:cs="TH Sarabun New" w:hint="cs"/>
+          <w:sz w:val="32"/>
+          <w:szCs w:val="32"/>
+          <w:cs/>
+        </w:rPr>
+      </w:pPr>
+      <w:r>
+        <w:rPr>
+          <w:rFonts w:ascii="TH Sarabun New" w:hAnsi="TH Sarabun New" w:cs="TH Sarabun New" w:hint="cs"/>
+          <w:sz w:val="32"/>
+          <w:szCs w:val="32"/>
+          <w:cs/>
+        </w:rPr>
+        <w:t>จากรูปที่ ค</w:t>
+      </w:r>
+      <w:r>
+        <w:rPr>
+          <w:rFonts w:ascii="TH Sarabun New" w:hAnsi="TH Sarabun New" w:cs="TH Sarabun New"/>
+          <w:sz w:val="32"/>
+          <w:szCs w:val="32"/>
+        </w:rPr>
+        <w:t xml:space="preserve">.14 </w:t>
+      </w:r>
+      <w:r>
+        <w:rPr>
+          <w:rFonts w:ascii="TH Sarabun New" w:hAnsi="TH Sarabun New" w:cs="TH Sarabun New" w:hint="cs"/>
+          <w:sz w:val="32"/>
+          <w:szCs w:val="32"/>
+          <w:cs/>
+        </w:rPr>
+        <w:t>เป็นการนำข้อมูลมาตรวจสอบ</w:t>
+      </w:r>
+      <w:r>
+        <w:rPr>
+          <w:rFonts w:ascii="TH Sarabun New" w:hAnsi="TH Sarabun New" w:cs="TH Sarabun New" w:hint="cs"/>
+          <w:sz w:val="32"/>
+          <w:szCs w:val="32"/>
+          <w:cs/>
+        </w:rPr>
+        <w:t xml:space="preserve">โดยเอาข้อมูลล่าสุดสองไฟล์มาตรวจสอบ </w:t>
+      </w:r>
+      <w:r>
+        <w:rPr>
+          <w:rFonts w:ascii="TH Sarabun New" w:hAnsi="TH Sarabun New" w:cs="TH Sarabun New" w:hint="cs"/>
+          <w:sz w:val="32"/>
+          <w:szCs w:val="32"/>
+          <w:cs/>
+        </w:rPr>
+        <w:t xml:space="preserve">แยกข้อมูลที่จัดเก็บออกเป็น </w:t>
+      </w:r>
+      <w:r>
+        <w:rPr>
+          <w:rFonts w:ascii="TH Sarabun New" w:hAnsi="TH Sarabun New" w:cs="TH Sarabun New"/>
+          <w:sz w:val="32"/>
+          <w:szCs w:val="32"/>
+        </w:rPr>
+        <w:t xml:space="preserve">3 </w:t>
+      </w:r>
+      <w:r>
+        <w:rPr>
+          <w:rFonts w:ascii="TH Sarabun New" w:hAnsi="TH Sarabun New" w:cs="TH Sarabun New" w:hint="cs"/>
+          <w:sz w:val="32"/>
+          <w:szCs w:val="32"/>
+          <w:cs/>
+        </w:rPr>
+        <w:t xml:space="preserve">ส่วน </w:t>
+      </w:r>
+      <w:r>
+        <w:rPr>
+          <w:rFonts w:ascii="TH Sarabun New" w:hAnsi="TH Sarabun New" w:cs="TH Sarabun New"/>
+          <w:sz w:val="32"/>
+          <w:szCs w:val="32"/>
+        </w:rPr>
+        <w:t xml:space="preserve">1 </w:t>
+      </w:r>
+      <w:r>
+        <w:rPr>
+          <w:rFonts w:ascii="TH Sarabun New" w:hAnsi="TH Sarabun New" w:cs="TH Sarabun New" w:hint="cs"/>
+          <w:sz w:val="32"/>
+          <w:szCs w:val="32"/>
+          <w:cs/>
+        </w:rPr>
+        <w:t xml:space="preserve">ส่วนของชื่อไฟล์และที่อยู่ของไฟล์ </w:t>
+      </w:r>
+      <w:r>
+        <w:rPr>
+          <w:rFonts w:ascii="TH Sarabun New" w:hAnsi="TH Sarabun New" w:cs="TH Sarabun New"/>
+          <w:sz w:val="32"/>
+          <w:szCs w:val="32"/>
+        </w:rPr>
+        <w:t xml:space="preserve">2 </w:t>
+      </w:r>
+      <w:r>
+        <w:rPr>
+          <w:rFonts w:ascii="TH Sarabun New" w:hAnsi="TH Sarabun New" w:cs="TH Sarabun New" w:hint="cs"/>
+          <w:sz w:val="32"/>
+          <w:szCs w:val="32"/>
+          <w:cs/>
+        </w:rPr>
+        <w:t>ส่วนของการ</w:t>
+      </w:r>
+      <w:r>
+        <w:rPr>
+          <w:rFonts w:ascii="TH Sarabun New" w:hAnsi="TH Sarabun New" w:cs="TH Sarabun New"/>
+          <w:sz w:val="32"/>
+          <w:szCs w:val="32"/>
+        </w:rPr>
+        <w:t xml:space="preserve"> Hash  3 </w:t>
+      </w:r>
+      <w:r>
+        <w:rPr>
+          <w:rFonts w:ascii="TH Sarabun New" w:hAnsi="TH Sarabun New" w:cs="TH Sarabun New" w:hint="cs"/>
+          <w:sz w:val="32"/>
+          <w:szCs w:val="32"/>
+          <w:cs/>
+        </w:rPr>
+        <w:t xml:space="preserve">ส่วนของขนาด นำข้อมูลทั้ง </w:t>
+      </w:r>
+      <w:r>
+        <w:rPr>
+          <w:rFonts w:ascii="TH Sarabun New" w:hAnsi="TH Sarabun New" w:cs="TH Sarabun New"/>
+          <w:sz w:val="32"/>
+          <w:szCs w:val="32"/>
+        </w:rPr>
+        <w:t xml:space="preserve">3 </w:t>
+      </w:r>
+      <w:r>
+        <w:rPr>
+          <w:rFonts w:ascii="TH Sarabun New" w:hAnsi="TH Sarabun New" w:cs="TH Sarabun New" w:hint="cs"/>
+          <w:sz w:val="32"/>
+          <w:szCs w:val="32"/>
+          <w:cs/>
+        </w:rPr>
+        <w:t>ส่วนมาทำการ</w:t>
+      </w:r>
+      <w:r>
+        <w:rPr>
+          <w:rFonts w:ascii="TH Sarabun New" w:hAnsi="TH Sarabun New" w:cs="TH Sarabun New" w:hint="cs"/>
+          <w:sz w:val="32"/>
+          <w:szCs w:val="32"/>
+          <w:cs/>
+        </w:rPr>
+        <w:t>ตรวจเช็คโดยนำ ที่อยู่ไฟล์และชื่อไฟล์ถ้าข้อมูลตรงกันและไม่มีการเปลี่ยนแปลง</w:t>
+      </w:r>
+      <w:r>
+        <w:rPr>
+          <w:rFonts w:ascii="TH Sarabun New" w:hAnsi="TH Sarabun New" w:cs="TH Sarabun New" w:hint="cs"/>
+          <w:sz w:val="32"/>
+          <w:szCs w:val="32"/>
+          <w:cs/>
+        </w:rPr>
+        <w:t xml:space="preserve">ของ </w:t>
+      </w:r>
+      <w:r>
+        <w:rPr>
+          <w:rFonts w:ascii="TH Sarabun New" w:hAnsi="TH Sarabun New" w:cs="TH Sarabun New"/>
+          <w:sz w:val="32"/>
+          <w:szCs w:val="32"/>
+        </w:rPr>
+        <w:t xml:space="preserve">Hash </w:t>
+      </w:r>
+      <w:r>
+        <w:rPr>
+          <w:rFonts w:ascii="TH Sarabun New" w:hAnsi="TH Sarabun New" w:cs="TH Sarabun New" w:hint="cs"/>
+          <w:sz w:val="32"/>
+          <w:szCs w:val="32"/>
+          <w:cs/>
+        </w:rPr>
+        <w:t>แสดงว่าไม่มีการเป็นแปลงของข้อมูลจะทำการลบข้อมูลนั้นออกจากอา</w:t>
+      </w:r>
+      <w:proofErr w:type="spellStart"/>
+      <w:r>
+        <w:rPr>
+          <w:rFonts w:ascii="TH Sarabun New" w:hAnsi="TH Sarabun New" w:cs="TH Sarabun New" w:hint="cs"/>
+          <w:sz w:val="32"/>
+          <w:szCs w:val="32"/>
+          <w:cs/>
+        </w:rPr>
+        <w:t>เรย์</w:t>
+      </w:r>
+      <w:proofErr w:type="spellEnd"/>
+      <w:r>
+        <w:rPr>
+          <w:rFonts w:ascii="TH Sarabun New" w:hAnsi="TH Sarabun New" w:cs="TH Sarabun New" w:hint="cs"/>
+          <w:sz w:val="32"/>
+          <w:szCs w:val="32"/>
+          <w:cs/>
+        </w:rPr>
+        <w:t>หลังจากทำการเสร็จ</w:t>
+      </w:r>
+      <w:r>
+        <w:rPr>
+          <w:rFonts w:ascii="TH Sarabun New" w:hAnsi="TH Sarabun New" w:cs="TH Sarabun New" w:hint="cs"/>
+          <w:sz w:val="32"/>
+          <w:szCs w:val="32"/>
+          <w:cs/>
+        </w:rPr>
+        <w:t>ถ้าข้อมูลล่าสุดอันดับ</w:t>
+      </w:r>
+      <w:r>
+        <w:rPr>
+          <w:rFonts w:ascii="TH Sarabun New" w:hAnsi="TH Sarabun New" w:cs="TH Sarabun New"/>
+          <w:sz w:val="32"/>
+          <w:szCs w:val="32"/>
+        </w:rPr>
+        <w:t xml:space="preserve"> 1 </w:t>
+      </w:r>
+      <w:r>
+        <w:rPr>
+          <w:rFonts w:ascii="TH Sarabun New" w:hAnsi="TH Sarabun New" w:cs="TH Sarabun New" w:hint="cs"/>
+          <w:sz w:val="32"/>
+          <w:szCs w:val="32"/>
+          <w:cs/>
+        </w:rPr>
+        <w:t>มีค่าแสดงว่าข้อมูลของ</w:t>
+      </w:r>
+      <w:bookmarkStart w:id="0" w:name="_GoBack"/>
+      <w:bookmarkEnd w:id="0"/>
+    </w:p>
+    <w:p>
+      <w:pPr>
+        <w:spacing w:after="0" w:line="240" w:lineRule="auto"/>
+        <w:rPr>
+          <w:rFonts w:ascii="TH Sarabun New" w:hAnsi="TH Sarabun New" w:cs="TH Sarabun New"/>
+          <w:sz w:val="32"/>
+          <w:szCs w:val="32"/>
+        </w:rPr>
+      </w:pPr>
+      <w:r>
+        <w:rPr>
+          <w:rFonts w:ascii="TH Sarabun New" w:hAnsi="TH Sarabun New" w:cs="TH Sarabun New"/>
+          <w:sz w:val="32"/>
+          <w:szCs w:val="32"/>
+        </w:rPr>
+        <w:t xml:space="preserve">12. </w:t>
+      </w:r>
+      <w:r>
+        <w:rPr>
+          <w:rFonts w:ascii="TH Sarabun New" w:hAnsi="TH Sarabun New" w:cs="TH Sarabun New"/>
+          <w:b/>
+          <w:bCs/>
+          <w:sz w:val="32"/>
+          <w:szCs w:val="32"/>
+          <w:cs/>
+        </w:rPr>
+        <w:t>โค้ด</w:t>
+      </w:r>
+      <w:r>
+        <w:rPr>
+          <w:rFonts w:ascii="TH Sarabun New" w:hAnsi="TH Sarabun New" w:cs="TH Sarabun New" w:hint="cs"/>
+          <w:b/>
+          <w:bCs/>
+          <w:sz w:val="32"/>
+          <w:szCs w:val="32"/>
+          <w:cs/>
+        </w:rPr>
+        <w:t>การทำงานจัดการการออกรายงานการเพิ่มลดการเปลี่ยนแปลงของข้อมูล</w:t>
+      </w:r>
+      <w:r>
+        <w:rPr>
+          <w:rFonts w:ascii="TH Sarabun New" w:hAnsi="TH Sarabun New" w:cs="TH Sarabun New"/>
+          <w:sz w:val="32"/>
+          <w:szCs w:val="32"/>
+        </w:rPr>
+        <w:t xml:space="preserve"> (</w:t>
+      </w:r>
+      <w:r>
+        <w:rPr>
+          <w:rFonts w:ascii="TH Sarabun New" w:hAnsi="TH Sarabun New" w:cs="TH Sarabun New"/>
+          <w:sz w:val="32"/>
+          <w:szCs w:val="32"/>
+        </w:rPr>
+        <w:t>3</w:t>
+      </w:r>
+      <w:r>
+        <w:rPr>
+          <w:rFonts w:ascii="TH Sarabun New" w:hAnsi="TH Sarabun New" w:cs="TH Sarabun New"/>
+          <w:sz w:val="32"/>
+          <w:szCs w:val="32"/>
+        </w:rPr>
+        <w:t>/3)</w:t>
+      </w:r>
+    </w:p>
+    <w:p>
+      <w:pPr>
+        <w:spacing w:after="0" w:line="240" w:lineRule="auto"/>
+        <w:rPr>
+          <w:rFonts w:ascii="TH Sarabun New" w:hAnsi="TH Sarabun New" w:cs="TH Sarabun New"/>
+          <w:sz w:val="32"/>
+          <w:szCs w:val="32"/>
+        </w:rPr>
+      </w:pPr>
+    </w:p>
+    <w:p>
+      <w:pPr>
+        <w:spacing w:after="0" w:line="240" w:lineRule="auto"/>
+        <w:jc w:val="center"/>
+        <w:rPr>
+          <w:rFonts w:ascii="TH Sarabun New" w:hAnsi="TH Sarabun New" w:cs="TH Sarabun New"/>
+          <w:sz w:val="32"/>
+          <w:szCs w:val="32"/>
+        </w:rPr>
+      </w:pPr>
+      <w:r>
+        <w:rPr>
+          <w:noProof/>
+        </w:rPr>
+        <w:drawing>
+          <wp:inline distT="0" distB="0" distL="0" distR="0" wp14:anchorId="440C24F4" wp14:editId="0BF24CDF">
+            <wp:extent cx="5486400" cy="3233420"/>
+            <wp:effectExtent l="0" t="0" r="0" b="5080"/>
+            <wp:docPr id="37" name="รูปภาพ 37"/>
+            <wp:cNvGraphicFramePr>
+              <a:graphicFrameLocks xmlns:a="http://schemas.openxmlformats.org/drawingml/2006/main" noChangeAspect="1"/>
+            </wp:cNvGraphicFramePr>
+            <a:graphic xmlns:a="http://schemas.openxmlformats.org/drawingml/2006/main">
+              <a:graphicData uri="http://schemas.openxmlformats.org/drawingml/2006/picture">
+                <pic:pic xmlns:pic="http://schemas.openxmlformats.org/drawingml/2006/picture">
+                  <pic:nvPicPr>
+                    <pic:cNvPr id="1" name=""/>
+                    <pic:cNvPicPr/>
+                  </pic:nvPicPr>
+                  <pic:blipFill>
+                    <a:blip r:embed="rId50"/>
+                    <a:stretch>
+                      <a:fillRect/>
+                    </a:stretch>
+                  </pic:blipFill>
+                  <pic:spPr>
+                    <a:xfrm>
+                      <a:off x="0" y="0"/>
+                      <a:ext cx="5486400" cy="3233420"/>
+                    </a:xfrm>
+                    <a:prstGeom prst="rect">
+                      <a:avLst/>
+                    </a:prstGeom>
+                  </pic:spPr>
+                </pic:pic>
+              </a:graphicData>
+            </a:graphic>
+          </wp:inline>
+        </w:drawing>
+      </w:r>
+    </w:p>
+    <w:p>
+      <w:pPr>
+        <w:spacing w:after="0" w:line="240" w:lineRule="auto"/>
+        <w:jc w:val="center"/>
+        <w:rPr>
+          <w:rFonts w:ascii="TH Sarabun New" w:hAnsi="TH Sarabun New" w:cs="TH Sarabun New"/>
+          <w:sz w:val="32"/>
+          <w:szCs w:val="32"/>
+        </w:rPr>
+      </w:pPr>
+      <w:r>
+        <w:rPr>
+          <w:rFonts w:ascii="TH Sarabun New" w:hAnsi="TH Sarabun New" w:cs="TH Sarabun New"/>
+          <w:b/>
+          <w:bCs/>
+          <w:sz w:val="32"/>
+          <w:szCs w:val="32"/>
+          <w:cs/>
+        </w:rPr>
+        <w:t>รูปที่ ค.</w:t>
+      </w:r>
+      <w:r>
+        <w:rPr>
+          <w:rFonts w:ascii="TH Sarabun New" w:hAnsi="TH Sarabun New" w:cs="TH Sarabun New"/>
+          <w:b/>
+          <w:bCs/>
+          <w:sz w:val="32"/>
+          <w:szCs w:val="32"/>
+        </w:rPr>
+        <w:t>1</w:t>
+      </w:r>
+      <w:r>
+        <w:rPr>
+          <w:rFonts w:ascii="TH Sarabun New" w:hAnsi="TH Sarabun New" w:cs="TH Sarabun New"/>
+          <w:b/>
+          <w:bCs/>
+          <w:sz w:val="32"/>
+          <w:szCs w:val="32"/>
+        </w:rPr>
+        <w:t>5</w:t>
+      </w:r>
+      <w:r>
+        <w:rPr>
+          <w:rFonts w:ascii="TH Sarabun New" w:hAnsi="TH Sarabun New" w:cs="TH Sarabun New"/>
+          <w:b/>
+          <w:bCs/>
+          <w:sz w:val="32"/>
+          <w:szCs w:val="32"/>
+        </w:rPr>
+        <w:t xml:space="preserve"> </w:t>
+      </w:r>
+      <w:r>
+        <w:rPr>
+          <w:rFonts w:ascii="TH Sarabun New" w:hAnsi="TH Sarabun New" w:cs="TH Sarabun New" w:hint="cs"/>
+          <w:b/>
+          <w:bCs/>
+          <w:sz w:val="32"/>
+          <w:szCs w:val="32"/>
+          <w:cs/>
+        </w:rPr>
+        <w:t xml:space="preserve"> </w:t>
+      </w:r>
+      <w:r>
+        <w:rPr>
+          <w:rFonts w:ascii="TH Sarabun New" w:hAnsi="TH Sarabun New" w:cs="TH Sarabun New"/>
+          <w:sz w:val="32"/>
+          <w:szCs w:val="32"/>
+        </w:rPr>
+        <w:t xml:space="preserve">Source code </w:t>
+      </w:r>
+    </w:p>
+    <w:p>
+      <w:pPr>
+        <w:spacing w:after="0" w:line="240" w:lineRule="auto"/>
+        <w:rPr>
+          <w:rFonts w:ascii="TH Sarabun New" w:hAnsi="TH Sarabun New" w:cs="TH Sarabun New" w:hint="cs"/>
+          <w:sz w:val="32"/>
+          <w:szCs w:val="32"/>
+          <w:cs/>
+        </w:rPr>
+      </w:pPr>
+      <w:r>
+        <w:rPr>
+          <w:rFonts w:ascii="TH Sarabun New" w:hAnsi="TH Sarabun New" w:cs="TH Sarabun New" w:hint="cs"/>
+          <w:sz w:val="32"/>
+          <w:szCs w:val="32"/>
+          <w:cs/>
+        </w:rPr>
+        <w:t>จากรูปที่</w:t>
       </w:r>
     </w:p>
     <w:sectPr>
@@ -8387,7 +10696,7 @@
     <w:sdtContent>
       <w:p>
         <w:pPr>
-          <w:pStyle w:val="Footer"/>
+          <w:pStyle w:val="a5"/>
           <w:jc w:val="right"/>
           <w:rPr>
             <w:rFonts w:ascii="TH Sarabun New" w:hAnsi="TH Sarabun New" w:cs="TH Sarabun New"/>
@@ -8447,7 +10756,7 @@
 <w:ftr xmlns:wpc="http://schemas.microsoft.com/office/word/2010/wordprocessingCanvas" xmlns:cx="http://schemas.microsoft.com/office/drawing/2014/chartex" xmlns:cx1="http://schemas.microsoft.com/office/drawing/2015/9/8/chartex" xmlns:cx2="http://schemas.microsoft.com/office/drawing/2015/10/21/chartex" xmlns:cx3="http://schemas.microsoft.com/office/drawing/2016/5/9/chartex" xmlns:cx4="http://schemas.microsoft.com/office/drawing/2016/5/10/chartex" xmlns:cx5="http://schemas.microsoft.com/office/drawing/2016/5/11/chartex" xmlns:cx6="http://schemas.microsoft.com/office/drawing/2016/5/12/chartex" xmlns:cx7="http://schemas.microsoft.com/office/drawing/2016/5/13/chartex" xmlns:cx8="http://schemas.microsoft.com/office/drawing/2016/5/14/chartex" xmlns:mc="http://schemas.openxmlformats.org/markup-compatibility/2006" xmlns:aink="http://schemas.microsoft.com/office/drawing/2016/ink" xmlns:am3d="http://schemas.microsoft.com/office/drawing/2017/model3d" xmlns:o="urn:schemas-microsoft-com:office:office" xmlns:r="http://schemas.openxmlformats.org/officeDocument/2006/relationships" xmlns:m="http://schemas.openxmlformats.org/officeDocument/2006/math" xmlns:v="urn:schemas-microsoft-com:vml" xmlns:wp14="http://schemas.microsoft.com/office/word/2010/wordprocessingDrawing" xmlns:wp="http://schemas.openxmlformats.org/drawingml/2006/wordprocessingDrawing" xmlns:w10="urn:schemas-microsoft-com:office:word" xmlns:w="http://schemas.openxmlformats.org/wordprocessingml/2006/main" xmlns:w14="http://schemas.microsoft.com/office/word/2010/wordml" xmlns:w15="http://schemas.microsoft.com/office/word/2012/wordml" xmlns:w16cid="http://schemas.microsoft.com/office/word/2016/wordml/cid" xmlns:w16se="http://schemas.microsoft.com/office/word/2015/wordml/symex" xmlns:wpg="http://schemas.microsoft.com/office/word/2010/wordprocessingGroup" xmlns:wpi="http://schemas.microsoft.com/office/word/2010/wordprocessingInk" xmlns:wne="http://schemas.microsoft.com/office/word/2006/wordml" xmlns:wps="http://schemas.microsoft.com/office/word/2010/wordprocessingShape" mc:Ignorable="w14 w15 w16se w16cid wp14">
   <w:p>
     <w:pPr>
-      <w:pStyle w:val="Footer"/>
+      <w:pStyle w:val="a5"/>
       <w:jc w:val="right"/>
       <w:rPr>
         <w:rFonts w:ascii="TH Sarabun New" w:hAnsi="TH Sarabun New" w:cs="TH Sarabun New"/>
@@ -9035,17 +11344,17 @@
     <w:lsdException w:name="Hashtag" w:semiHidden="1" w:unhideWhenUsed="1"/>
     <w:lsdException w:name="Unresolved Mention" w:semiHidden="1" w:unhideWhenUsed="1"/>
   </w:latentStyles>
-  <w:style w:type="paragraph" w:default="1" w:styleId="Normal">
+  <w:style w:type="paragraph" w:default="1" w:styleId="a">
     <w:name w:val="Normal"/>
     <w:qFormat/>
   </w:style>
-  <w:style w:type="character" w:default="1" w:styleId="DefaultParagraphFont">
+  <w:style w:type="character" w:default="1" w:styleId="a0">
     <w:name w:val="Default Paragraph Font"/>
     <w:uiPriority w:val="1"/>
     <w:semiHidden/>
     <w:unhideWhenUsed/>
   </w:style>
-  <w:style w:type="table" w:default="1" w:styleId="TableNormal">
+  <w:style w:type="table" w:default="1" w:styleId="a1">
     <w:name w:val="Normal Table"/>
     <w:uiPriority w:val="99"/>
     <w:semiHidden/>
@@ -9060,16 +11369,16 @@
       </w:tblCellMar>
     </w:tblPr>
   </w:style>
-  <w:style w:type="numbering" w:default="1" w:styleId="NoList">
+  <w:style w:type="numbering" w:default="1" w:styleId="a2">
     <w:name w:val="No List"/>
     <w:uiPriority w:val="99"/>
     <w:semiHidden/>
     <w:unhideWhenUsed/>
   </w:style>
-  <w:style w:type="paragraph" w:styleId="Header">
+  <w:style w:type="paragraph" w:styleId="a3">
     <w:name w:val="header"/>
-    <w:basedOn w:val="Normal"/>
-    <w:link w:val="HeaderChar"/>
+    <w:basedOn w:val="a"/>
+    <w:link w:val="a4"/>
     <w:uiPriority w:val="99"/>
     <w:unhideWhenUsed/>
     <w:rsid w:val="00F75B7B"/>
@@ -9081,17 +11390,17 @@
       <w:spacing w:after="0" w:line="240" w:lineRule="auto"/>
     </w:pPr>
   </w:style>
-  <w:style w:type="character" w:customStyle="1" w:styleId="HeaderChar">
-    <w:name w:val="Header Char"/>
-    <w:basedOn w:val="DefaultParagraphFont"/>
-    <w:link w:val="Header"/>
+  <w:style w:type="character" w:customStyle="1" w:styleId="a4">
+    <w:name w:val="หัวกระดาษ อักขระ"/>
+    <w:basedOn w:val="a0"/>
+    <w:link w:val="a3"/>
     <w:uiPriority w:val="99"/>
     <w:rsid w:val="00F75B7B"/>
   </w:style>
-  <w:style w:type="paragraph" w:styleId="Footer">
+  <w:style w:type="paragraph" w:styleId="a5">
     <w:name w:val="footer"/>
-    <w:basedOn w:val="Normal"/>
-    <w:link w:val="FooterChar"/>
+    <w:basedOn w:val="a"/>
+    <w:link w:val="a6"/>
     <w:uiPriority w:val="99"/>
     <w:unhideWhenUsed/>
     <w:rsid w:val="00F75B7B"/>
@@ -9103,16 +11412,16 @@
       <w:spacing w:after="0" w:line="240" w:lineRule="auto"/>
     </w:pPr>
   </w:style>
-  <w:style w:type="character" w:customStyle="1" w:styleId="FooterChar">
-    <w:name w:val="Footer Char"/>
-    <w:basedOn w:val="DefaultParagraphFont"/>
-    <w:link w:val="Footer"/>
+  <w:style w:type="character" w:customStyle="1" w:styleId="a6">
+    <w:name w:val="ท้ายกระดาษ อักขระ"/>
+    <w:basedOn w:val="a0"/>
+    <w:link w:val="a5"/>
     <w:uiPriority w:val="99"/>
     <w:rsid w:val="00F75B7B"/>
   </w:style>
-  <w:style w:type="character" w:styleId="Hyperlink">
+  <w:style w:type="character" w:styleId="a7">
     <w:name w:val="Hyperlink"/>
-    <w:basedOn w:val="DefaultParagraphFont"/>
+    <w:basedOn w:val="a0"/>
     <w:uiPriority w:val="99"/>
     <w:unhideWhenUsed/>
     <w:rsid w:val="001306D8"/>
@@ -9121,9 +11430,9 @@
       <w:u w:val="single"/>
     </w:rPr>
   </w:style>
-  <w:style w:type="character" w:styleId="UnresolvedMention">
+  <w:style w:type="character" w:styleId="a8">
     <w:name w:val="Unresolved Mention"/>
-    <w:basedOn w:val="DefaultParagraphFont"/>
+    <w:basedOn w:val="a0"/>
     <w:uiPriority w:val="99"/>
     <w:semiHidden/>
     <w:unhideWhenUsed/>
@@ -9133,10 +11442,10 @@
       <w:shd w:val="clear" w:color="auto" w:fill="E1DFDD"/>
     </w:rPr>
   </w:style>
-  <w:style w:type="paragraph" w:styleId="BalloonText">
+  <w:style w:type="paragraph" w:styleId="a9">
     <w:name w:val="Balloon Text"/>
-    <w:basedOn w:val="Normal"/>
-    <w:link w:val="BalloonTextChar"/>
+    <w:basedOn w:val="a"/>
+    <w:link w:val="aa"/>
     <w:uiPriority w:val="99"/>
     <w:semiHidden/>
     <w:unhideWhenUsed/>
@@ -9150,10 +11459,10 @@
       <w:szCs w:val="22"/>
     </w:rPr>
   </w:style>
-  <w:style w:type="character" w:customStyle="1" w:styleId="BalloonTextChar">
-    <w:name w:val="Balloon Text Char"/>
-    <w:basedOn w:val="DefaultParagraphFont"/>
-    <w:link w:val="BalloonText"/>
+  <w:style w:type="character" w:customStyle="1" w:styleId="aa">
+    <w:name w:val="ข้อความบอลลูน อักขระ"/>
+    <w:basedOn w:val="a0"/>
+    <w:link w:val="a9"/>
     <w:uiPriority w:val="99"/>
     <w:semiHidden/>
     <w:rsid w:val="000A5A3C"/>
@@ -9466,7 +11775,7 @@
 </file>
 
 <file path=customXml/itemProps1.xml><?xml version="1.0" encoding="utf-8"?>
-<ds:datastoreItem xmlns:ds="http://schemas.openxmlformats.org/officeDocument/2006/customXml" ds:itemID="{C5AD0247-0D28-4E4F-8797-801A212CD83F}">
+<ds:datastoreItem xmlns:ds="http://schemas.openxmlformats.org/officeDocument/2006/customXml" ds:itemID="{8EAE33A5-F929-4E83-AEB7-909E9BC8A645}">
   <ds:schemaRefs>
     <ds:schemaRef ds:uri="http://schemas.openxmlformats.org/officeDocument/2006/bibliography"/>
   </ds:schemaRefs>

</xml_diff>